<commit_message>
Added approach for exercise 1.2
</commit_message>
<xml_diff>
--- a/docs/Loesungen_Uebungsblatt_8.docx
+++ b/docs/Loesungen_Uebungsblatt_8.docx
@@ -18,8 +18,6 @@
         </w:rPr>
         <w:t>Aufgabe 1:</w:t>
       </w:r>
-      <w:bookmarkStart w:id="0" w:name="_GoBack"/>
-      <w:bookmarkEnd w:id="0"/>
     </w:p>
     <w:p>
       <w:pPr>
@@ -1908,6 +1906,14 @@
         </w:tc>
       </w:tr>
     </w:tbl>
+    <w:p>
+      <w:pPr>
+        <w:rPr>
+          <w:rFonts w:asciiTheme="minorHAnsi" w:hAnsiTheme="minorHAnsi"/>
+          <w:lang w:val="en-US"/>
+        </w:rPr>
+      </w:pPr>
+    </w:p>
     <w:p>
       <w:pPr>
         <w:rPr>
@@ -1944,6 +1950,105 @@
         </w:rPr>
       </w:pPr>
     </w:p>
+    <w:p>
+      <w:pPr>
+        <w:rPr>
+          <w:rFonts w:asciiTheme="minorHAnsi" w:hAnsiTheme="minorHAnsi"/>
+        </w:rPr>
+      </w:pPr>
+      <w:r>
+        <w:rPr>
+          <w:rFonts w:asciiTheme="minorHAnsi" w:hAnsiTheme="minorHAnsi"/>
+        </w:rPr>
+        <w:t>lo</w:t>
+      </w:r>
+      <w:r>
+        <w:rPr>
+          <w:rFonts w:asciiTheme="minorHAnsi" w:hAnsiTheme="minorHAnsi"/>
+        </w:rPr>
+        <w:tab/>
+      </w:r>
+      <w:r>
+        <w:rPr>
+          <w:rFonts w:asciiTheme="minorHAnsi" w:hAnsiTheme="minorHAnsi"/>
+        </w:rPr>
+        <w:tab/>
+      </w:r>
+      <w:r>
+        <w:rPr>
+          <w:rFonts w:asciiTheme="minorHAnsi" w:hAnsiTheme="minorHAnsi"/>
+        </w:rPr>
+        <w:tab/>
+      </w:r>
+      <w:r>
+        <w:rPr>
+          <w:rFonts w:asciiTheme="minorHAnsi" w:hAnsiTheme="minorHAnsi"/>
+        </w:rPr>
+        <w:tab/>
+      </w:r>
+      <w:r>
+        <w:rPr>
+          <w:rFonts w:asciiTheme="minorHAnsi" w:hAnsiTheme="minorHAnsi"/>
+        </w:rPr>
+        <w:tab/>
+        <w:t xml:space="preserve">           </w:t>
+      </w:r>
+      <w:r>
+        <w:rPr>
+          <w:rFonts w:asciiTheme="minorHAnsi" w:hAnsiTheme="minorHAnsi"/>
+        </w:rPr>
+        <w:t>mid</w:t>
+      </w:r>
+      <w:r>
+        <w:rPr>
+          <w:rFonts w:asciiTheme="minorHAnsi" w:hAnsiTheme="minorHAnsi"/>
+        </w:rPr>
+        <w:tab/>
+      </w:r>
+      <w:r>
+        <w:rPr>
+          <w:rFonts w:asciiTheme="minorHAnsi" w:hAnsiTheme="minorHAnsi"/>
+        </w:rPr>
+        <w:tab/>
+      </w:r>
+      <w:r>
+        <w:rPr>
+          <w:rFonts w:asciiTheme="minorHAnsi" w:hAnsiTheme="minorHAnsi"/>
+        </w:rPr>
+        <w:tab/>
+      </w:r>
+      <w:r>
+        <w:rPr>
+          <w:rFonts w:asciiTheme="minorHAnsi" w:hAnsiTheme="minorHAnsi"/>
+        </w:rPr>
+        <w:tab/>
+      </w:r>
+      <w:r>
+        <w:rPr>
+          <w:rFonts w:asciiTheme="minorHAnsi" w:hAnsiTheme="minorHAnsi"/>
+        </w:rPr>
+        <w:tab/>
+      </w:r>
+      <w:r>
+        <w:rPr>
+          <w:rFonts w:asciiTheme="minorHAnsi" w:hAnsiTheme="minorHAnsi"/>
+        </w:rPr>
+        <w:tab/>
+        <w:t xml:space="preserve">       </w:t>
+      </w:r>
+      <w:r>
+        <w:rPr>
+          <w:rFonts w:asciiTheme="minorHAnsi" w:hAnsiTheme="minorHAnsi"/>
+        </w:rPr>
+        <w:t xml:space="preserve">          </w:t>
+      </w:r>
+      <w:r>
+        <w:rPr>
+          <w:rFonts w:asciiTheme="minorHAnsi" w:hAnsiTheme="minorHAnsi"/>
+        </w:rPr>
+        <w:t>hi</w:t>
+      </w:r>
+    </w:p>
     <w:tbl>
       <w:tblPr>
         <w:tblStyle w:val="Tabellenraster"/>
@@ -2477,6 +2582,2480 @@
         </w:tc>
       </w:tr>
     </w:tbl>
+    <w:p>
+      <w:r>
+        <w:rPr>
+          <w:noProof/>
+          <w:lang w:eastAsia="de-DE" w:bidi="ar-SA"/>
+        </w:rPr>
+        <mc:AlternateContent>
+          <mc:Choice Requires="wps">
+            <w:drawing>
+              <wp:anchor distT="0" distB="0" distL="114300" distR="114300" simplePos="0" relativeHeight="251660288" behindDoc="0" locked="0" layoutInCell="1" allowOverlap="1" wp14:anchorId="27BDBF3A" wp14:editId="355DEDD6">
+                <wp:simplePos x="0" y="0"/>
+                <wp:positionH relativeFrom="column">
+                  <wp:posOffset>2595880</wp:posOffset>
+                </wp:positionH>
+                <wp:positionV relativeFrom="paragraph">
+                  <wp:posOffset>43815</wp:posOffset>
+                </wp:positionV>
+                <wp:extent cx="247650" cy="0"/>
+                <wp:effectExtent l="38100" t="38100" r="57150" b="95250"/>
+                <wp:wrapNone/>
+                <wp:docPr id="2" name="Gerade Verbindung 2"/>
+                <wp:cNvGraphicFramePr/>
+                <a:graphic xmlns:a="http://schemas.openxmlformats.org/drawingml/2006/main">
+                  <a:graphicData uri="http://schemas.microsoft.com/office/word/2010/wordprocessingShape">
+                    <wps:wsp>
+                      <wps:cNvCnPr/>
+                      <wps:spPr>
+                        <a:xfrm>
+                          <a:off x="0" y="0"/>
+                          <a:ext cx="247650" cy="0"/>
+                        </a:xfrm>
+                        <a:prstGeom prst="line">
+                          <a:avLst/>
+                        </a:prstGeom>
+                        <a:ln/>
+                      </wps:spPr>
+                      <wps:style>
+                        <a:lnRef idx="2">
+                          <a:schemeClr val="dk1"/>
+                        </a:lnRef>
+                        <a:fillRef idx="0">
+                          <a:schemeClr val="dk1"/>
+                        </a:fillRef>
+                        <a:effectRef idx="1">
+                          <a:schemeClr val="dk1"/>
+                        </a:effectRef>
+                        <a:fontRef idx="minor">
+                          <a:schemeClr val="tx1"/>
+                        </a:fontRef>
+                      </wps:style>
+                      <wps:bodyPr/>
+                    </wps:wsp>
+                  </a:graphicData>
+                </a:graphic>
+              </wp:anchor>
+            </w:drawing>
+          </mc:Choice>
+          <mc:Fallback>
+            <w:pict>
+              <v:line id="Gerade Verbindung 2" o:spid="_x0000_s1026" style="position:absolute;z-index:251660288;visibility:visible;mso-wrap-style:square;mso-wrap-distance-left:9pt;mso-wrap-distance-top:0;mso-wrap-distance-right:9pt;mso-wrap-distance-bottom:0;mso-position-horizontal:absolute;mso-position-horizontal-relative:text;mso-position-vertical:absolute;mso-position-vertical-relative:text" from="204.4pt,3.45pt" to="223.9pt,3.45pt" o:gfxdata="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" strokecolor="black [3200]" strokeweight="2pt">
+                <v:shadow on="t" color="black" opacity="24903f" origin=",.5" offset="0,.55556mm"/>
+              </v:line>
+            </w:pict>
+          </mc:Fallback>
+        </mc:AlternateContent>
+      </w:r>
+      <w:r>
+        <w:rPr>
+          <w:noProof/>
+          <w:lang w:eastAsia="de-DE" w:bidi="ar-SA"/>
+        </w:rPr>
+        <mc:AlternateContent>
+          <mc:Choice Requires="wps">
+            <w:drawing>
+              <wp:anchor distT="0" distB="0" distL="114300" distR="114300" simplePos="0" relativeHeight="251661312" behindDoc="0" locked="0" layoutInCell="1" allowOverlap="1" wp14:anchorId="70AADDAA" wp14:editId="6606A390">
+                <wp:simplePos x="0" y="0"/>
+                <wp:positionH relativeFrom="column">
+                  <wp:posOffset>5688854</wp:posOffset>
+                </wp:positionH>
+                <wp:positionV relativeFrom="paragraph">
+                  <wp:posOffset>23109</wp:posOffset>
+                </wp:positionV>
+                <wp:extent cx="247650" cy="0"/>
+                <wp:effectExtent l="38100" t="38100" r="57150" b="95250"/>
+                <wp:wrapNone/>
+                <wp:docPr id="3" name="Gerade Verbindung 3"/>
+                <wp:cNvGraphicFramePr/>
+                <a:graphic xmlns:a="http://schemas.openxmlformats.org/drawingml/2006/main">
+                  <a:graphicData uri="http://schemas.microsoft.com/office/word/2010/wordprocessingShape">
+                    <wps:wsp>
+                      <wps:cNvCnPr/>
+                      <wps:spPr>
+                        <a:xfrm>
+                          <a:off x="0" y="0"/>
+                          <a:ext cx="247650" cy="0"/>
+                        </a:xfrm>
+                        <a:prstGeom prst="line">
+                          <a:avLst/>
+                        </a:prstGeom>
+                        <a:ln/>
+                      </wps:spPr>
+                      <wps:style>
+                        <a:lnRef idx="2">
+                          <a:schemeClr val="dk1"/>
+                        </a:lnRef>
+                        <a:fillRef idx="0">
+                          <a:schemeClr val="dk1"/>
+                        </a:fillRef>
+                        <a:effectRef idx="1">
+                          <a:schemeClr val="dk1"/>
+                        </a:effectRef>
+                        <a:fontRef idx="minor">
+                          <a:schemeClr val="tx1"/>
+                        </a:fontRef>
+                      </wps:style>
+                      <wps:bodyPr/>
+                    </wps:wsp>
+                  </a:graphicData>
+                </a:graphic>
+              </wp:anchor>
+            </w:drawing>
+          </mc:Choice>
+          <mc:Fallback>
+            <w:pict>
+              <v:line id="Gerade Verbindung 3" o:spid="_x0000_s1026" style="position:absolute;z-index:251661312;visibility:visible;mso-wrap-style:square;mso-wrap-distance-left:9pt;mso-wrap-distance-top:0;mso-wrap-distance-right:9pt;mso-wrap-distance-bottom:0;mso-position-horizontal:absolute;mso-position-horizontal-relative:text;mso-position-vertical:absolute;mso-position-vertical-relative:text" from="447.95pt,1.8pt" to="467.45pt,1.8pt" o:gfxdata="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" strokecolor="black [3200]" strokeweight="2pt">
+                <v:shadow on="t" color="black" opacity="24903f" origin=",.5" offset="0,.55556mm"/>
+              </v:line>
+            </w:pict>
+          </mc:Fallback>
+        </mc:AlternateContent>
+      </w:r>
+      <w:r>
+        <w:rPr>
+          <w:noProof/>
+          <w:lang w:eastAsia="de-DE" w:bidi="ar-SA"/>
+        </w:rPr>
+        <mc:AlternateContent>
+          <mc:Choice Requires="wps">
+            <w:drawing>
+              <wp:anchor distT="0" distB="0" distL="114300" distR="114300" simplePos="0" relativeHeight="251659264" behindDoc="0" locked="0" layoutInCell="1" allowOverlap="1" wp14:anchorId="4C2032C2" wp14:editId="0A4819FE">
+                <wp:simplePos x="0" y="0"/>
+                <wp:positionH relativeFrom="column">
+                  <wp:posOffset>128905</wp:posOffset>
+                </wp:positionH>
+                <wp:positionV relativeFrom="paragraph">
+                  <wp:posOffset>24765</wp:posOffset>
+                </wp:positionV>
+                <wp:extent cx="247650" cy="0"/>
+                <wp:effectExtent l="38100" t="38100" r="57150" b="95250"/>
+                <wp:wrapNone/>
+                <wp:docPr id="1" name="Gerade Verbindung 1"/>
+                <wp:cNvGraphicFramePr/>
+                <a:graphic xmlns:a="http://schemas.openxmlformats.org/drawingml/2006/main">
+                  <a:graphicData uri="http://schemas.microsoft.com/office/word/2010/wordprocessingShape">
+                    <wps:wsp>
+                      <wps:cNvCnPr/>
+                      <wps:spPr>
+                        <a:xfrm>
+                          <a:off x="0" y="0"/>
+                          <a:ext cx="247650" cy="0"/>
+                        </a:xfrm>
+                        <a:prstGeom prst="line">
+                          <a:avLst/>
+                        </a:prstGeom>
+                        <a:ln/>
+                      </wps:spPr>
+                      <wps:style>
+                        <a:lnRef idx="2">
+                          <a:schemeClr val="dk1"/>
+                        </a:lnRef>
+                        <a:fillRef idx="0">
+                          <a:schemeClr val="dk1"/>
+                        </a:fillRef>
+                        <a:effectRef idx="1">
+                          <a:schemeClr val="dk1"/>
+                        </a:effectRef>
+                        <a:fontRef idx="minor">
+                          <a:schemeClr val="tx1"/>
+                        </a:fontRef>
+                      </wps:style>
+                      <wps:bodyPr/>
+                    </wps:wsp>
+                  </a:graphicData>
+                </a:graphic>
+              </wp:anchor>
+            </w:drawing>
+          </mc:Choice>
+          <mc:Fallback>
+            <w:pict>
+              <v:line id="Gerade Verbindung 1" o:spid="_x0000_s1026" style="position:absolute;z-index:251659264;visibility:visible;mso-wrap-style:square;mso-wrap-distance-left:9pt;mso-wrap-distance-top:0;mso-wrap-distance-right:9pt;mso-wrap-distance-bottom:0;mso-position-horizontal:absolute;mso-position-horizontal-relative:text;mso-position-vertical:absolute;mso-position-vertical-relative:text" from="10.15pt,1.95pt" to="29.65pt,1.95pt" o:gfxdata="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" strokecolor="black [3200]" strokeweight="2pt">
+                <v:shadow on="t" color="black" opacity="24903f" origin=",.5" offset="0,.55556mm"/>
+              </v:line>
+            </w:pict>
+          </mc:Fallback>
+        </mc:AlternateContent>
+      </w:r>
+    </w:p>
+    <w:p>
+      <w:r>
+        <w:t>li</w:t>
+      </w:r>
+      <w:r>
+        <w:tab/>
+      </w:r>
+      <w:r>
+        <w:tab/>
+      </w:r>
+      <w:r>
+        <w:tab/>
+      </w:r>
+      <w:r>
+        <w:tab/>
+      </w:r>
+      <w:r>
+        <w:tab/>
+      </w:r>
+      <w:r>
+        <w:tab/>
+      </w:r>
+      <w:r>
+        <w:tab/>
+      </w:r>
+      <w:r>
+        <w:tab/>
+      </w:r>
+      <w:r>
+        <w:tab/>
+      </w:r>
+      <w:r>
+        <w:tab/>
+      </w:r>
+      <w:r>
+        <w:tab/>
+        <w:t xml:space="preserve">                 </w:t>
+      </w:r>
+      <w:r>
+        <w:t xml:space="preserve">         </w:t>
+      </w:r>
+      <w:bookmarkStart w:id="0" w:name="_GoBack"/>
+      <w:bookmarkEnd w:id="0"/>
+      <w:r>
+        <w:t xml:space="preserve"> re</w:t>
+      </w:r>
+    </w:p>
+    <w:tbl>
+      <w:tblPr>
+        <w:tblStyle w:val="Tabellenraster"/>
+        <w:tblW w:w="0" w:type="auto"/>
+        <w:tblLook w:val="04A0" w:firstRow="1" w:lastRow="0" w:firstColumn="1" w:lastColumn="0" w:noHBand="0" w:noVBand="1"/>
+      </w:tblPr>
+      <w:tblGrid>
+        <w:gridCol w:w="977"/>
+        <w:gridCol w:w="977"/>
+        <w:gridCol w:w="978"/>
+        <w:gridCol w:w="978"/>
+        <w:gridCol w:w="978"/>
+        <w:gridCol w:w="978"/>
+        <w:gridCol w:w="978"/>
+        <w:gridCol w:w="978"/>
+        <w:gridCol w:w="978"/>
+        <w:gridCol w:w="978"/>
+      </w:tblGrid>
+      <w:tr>
+        <w:tc>
+          <w:tcPr>
+            <w:tcW w:w="977" w:type="dxa"/>
+            <w:tcBorders>
+              <w:top w:val="single" w:sz="4" w:space="0" w:color="auto"/>
+            </w:tcBorders>
+          </w:tcPr>
+          <w:p>
+            <w:pPr>
+              <w:jc w:val="center"/>
+              <w:rPr>
+                <w:rFonts w:asciiTheme="minorHAnsi" w:hAnsiTheme="minorHAnsi"/>
+                <w:lang w:val="en-US"/>
+              </w:rPr>
+            </w:pPr>
+            <w:r>
+              <w:rPr>
+                <w:rFonts w:asciiTheme="minorHAnsi" w:hAnsiTheme="minorHAnsi"/>
+                <w:lang w:val="en-US"/>
+              </w:rPr>
+              <w:t>b</w:t>
+            </w:r>
+          </w:p>
+        </w:tc>
+        <w:tc>
+          <w:tcPr>
+            <w:tcW w:w="977" w:type="dxa"/>
+            <w:tcBorders>
+              <w:top w:val="single" w:sz="4" w:space="0" w:color="auto"/>
+            </w:tcBorders>
+          </w:tcPr>
+          <w:p>
+            <w:pPr>
+              <w:jc w:val="center"/>
+              <w:rPr>
+                <w:rFonts w:asciiTheme="minorHAnsi" w:hAnsiTheme="minorHAnsi"/>
+                <w:lang w:val="en-US"/>
+              </w:rPr>
+            </w:pPr>
+            <w:r>
+              <w:rPr>
+                <w:rFonts w:asciiTheme="minorHAnsi" w:hAnsiTheme="minorHAnsi"/>
+                <w:lang w:val="en-US"/>
+              </w:rPr>
+              <w:t>j</w:t>
+            </w:r>
+          </w:p>
+        </w:tc>
+        <w:tc>
+          <w:tcPr>
+            <w:tcW w:w="978" w:type="dxa"/>
+            <w:tcBorders>
+              <w:top w:val="single" w:sz="4" w:space="0" w:color="auto"/>
+            </w:tcBorders>
+          </w:tcPr>
+          <w:p>
+            <w:pPr>
+              <w:jc w:val="center"/>
+              <w:rPr>
+                <w:rFonts w:asciiTheme="minorHAnsi" w:hAnsiTheme="minorHAnsi"/>
+                <w:lang w:val="en-US"/>
+              </w:rPr>
+            </w:pPr>
+            <w:r>
+              <w:rPr>
+                <w:rFonts w:asciiTheme="minorHAnsi" w:hAnsiTheme="minorHAnsi"/>
+                <w:lang w:val="en-US"/>
+              </w:rPr>
+              <w:t>i</w:t>
+            </w:r>
+          </w:p>
+        </w:tc>
+        <w:tc>
+          <w:tcPr>
+            <w:tcW w:w="978" w:type="dxa"/>
+            <w:tcBorders>
+              <w:top w:val="single" w:sz="4" w:space="0" w:color="auto"/>
+            </w:tcBorders>
+          </w:tcPr>
+          <w:p>
+            <w:pPr>
+              <w:jc w:val="center"/>
+              <w:rPr>
+                <w:rFonts w:asciiTheme="minorHAnsi" w:hAnsiTheme="minorHAnsi"/>
+                <w:lang w:val="en-US"/>
+              </w:rPr>
+            </w:pPr>
+            <w:r>
+              <w:rPr>
+                <w:rFonts w:asciiTheme="minorHAnsi" w:hAnsiTheme="minorHAnsi"/>
+                <w:lang w:val="en-US"/>
+              </w:rPr>
+              <w:t>e</w:t>
+            </w:r>
+          </w:p>
+        </w:tc>
+        <w:tc>
+          <w:tcPr>
+            <w:tcW w:w="978" w:type="dxa"/>
+            <w:tcBorders>
+              <w:top w:val="single" w:sz="4" w:space="0" w:color="auto"/>
+            </w:tcBorders>
+          </w:tcPr>
+          <w:p>
+            <w:pPr>
+              <w:jc w:val="center"/>
+              <w:rPr>
+                <w:rFonts w:asciiTheme="minorHAnsi" w:hAnsiTheme="minorHAnsi"/>
+                <w:lang w:val="en-US"/>
+              </w:rPr>
+            </w:pPr>
+            <w:r>
+              <w:rPr>
+                <w:rFonts w:asciiTheme="minorHAnsi" w:hAnsiTheme="minorHAnsi"/>
+                <w:lang w:val="en-US"/>
+              </w:rPr>
+              <w:t>d</w:t>
+            </w:r>
+          </w:p>
+        </w:tc>
+        <w:tc>
+          <w:tcPr>
+            <w:tcW w:w="978" w:type="dxa"/>
+            <w:tcBorders>
+              <w:top w:val="single" w:sz="4" w:space="0" w:color="auto"/>
+            </w:tcBorders>
+          </w:tcPr>
+          <w:p>
+            <w:pPr>
+              <w:jc w:val="center"/>
+              <w:rPr>
+                <w:rFonts w:asciiTheme="minorHAnsi" w:hAnsiTheme="minorHAnsi"/>
+                <w:lang w:val="en-US"/>
+              </w:rPr>
+            </w:pPr>
+            <w:r>
+              <w:rPr>
+                <w:rFonts w:asciiTheme="minorHAnsi" w:hAnsiTheme="minorHAnsi"/>
+                <w:lang w:val="en-US"/>
+              </w:rPr>
+              <w:t>g</w:t>
+            </w:r>
+          </w:p>
+        </w:tc>
+        <w:tc>
+          <w:tcPr>
+            <w:tcW w:w="978" w:type="dxa"/>
+            <w:tcBorders>
+              <w:top w:val="single" w:sz="4" w:space="0" w:color="auto"/>
+            </w:tcBorders>
+          </w:tcPr>
+          <w:p>
+            <w:pPr>
+              <w:jc w:val="center"/>
+              <w:rPr>
+                <w:rFonts w:asciiTheme="minorHAnsi" w:hAnsiTheme="minorHAnsi"/>
+                <w:lang w:val="en-US"/>
+              </w:rPr>
+            </w:pPr>
+            <w:r>
+              <w:rPr>
+                <w:rFonts w:asciiTheme="minorHAnsi" w:hAnsiTheme="minorHAnsi"/>
+                <w:lang w:val="en-US"/>
+              </w:rPr>
+              <w:t>c</w:t>
+            </w:r>
+          </w:p>
+        </w:tc>
+        <w:tc>
+          <w:tcPr>
+            <w:tcW w:w="978" w:type="dxa"/>
+            <w:tcBorders>
+              <w:top w:val="single" w:sz="4" w:space="0" w:color="auto"/>
+            </w:tcBorders>
+          </w:tcPr>
+          <w:p>
+            <w:pPr>
+              <w:jc w:val="center"/>
+              <w:rPr>
+                <w:rFonts w:asciiTheme="minorHAnsi" w:hAnsiTheme="minorHAnsi"/>
+                <w:lang w:val="en-US"/>
+              </w:rPr>
+            </w:pPr>
+            <w:r>
+              <w:rPr>
+                <w:rFonts w:asciiTheme="minorHAnsi" w:hAnsiTheme="minorHAnsi"/>
+                <w:lang w:val="en-US"/>
+              </w:rPr>
+              <w:t>h</w:t>
+            </w:r>
+          </w:p>
+        </w:tc>
+        <w:tc>
+          <w:tcPr>
+            <w:tcW w:w="978" w:type="dxa"/>
+            <w:tcBorders>
+              <w:top w:val="single" w:sz="4" w:space="0" w:color="auto"/>
+            </w:tcBorders>
+          </w:tcPr>
+          <w:p>
+            <w:pPr>
+              <w:jc w:val="center"/>
+              <w:rPr>
+                <w:rFonts w:asciiTheme="minorHAnsi" w:hAnsiTheme="minorHAnsi"/>
+                <w:lang w:val="en-US"/>
+              </w:rPr>
+            </w:pPr>
+            <w:r>
+              <w:rPr>
+                <w:rFonts w:asciiTheme="minorHAnsi" w:hAnsiTheme="minorHAnsi"/>
+                <w:lang w:val="en-US"/>
+              </w:rPr>
+              <w:t>a</w:t>
+            </w:r>
+          </w:p>
+        </w:tc>
+        <w:tc>
+          <w:tcPr>
+            <w:tcW w:w="978" w:type="dxa"/>
+            <w:tcBorders>
+              <w:top w:val="single" w:sz="4" w:space="0" w:color="auto"/>
+            </w:tcBorders>
+          </w:tcPr>
+          <w:p>
+            <w:pPr>
+              <w:jc w:val="center"/>
+              <w:rPr>
+                <w:rFonts w:asciiTheme="minorHAnsi" w:hAnsiTheme="minorHAnsi"/>
+                <w:lang w:val="en-US"/>
+              </w:rPr>
+            </w:pPr>
+            <w:r>
+              <w:rPr>
+                <w:rFonts w:asciiTheme="minorHAnsi" w:hAnsiTheme="minorHAnsi"/>
+                <w:lang w:val="en-US"/>
+              </w:rPr>
+              <w:t>f</w:t>
+            </w:r>
+          </w:p>
+        </w:tc>
+      </w:tr>
+    </w:tbl>
+    <w:p>
+      <w:r>
+        <w:rPr>
+          <w:noProof/>
+          <w:lang w:eastAsia="de-DE" w:bidi="ar-SA"/>
+        </w:rPr>
+        <mc:AlternateContent>
+          <mc:Choice Requires="wps">
+            <w:drawing>
+              <wp:anchor distT="0" distB="0" distL="114300" distR="114300" simplePos="0" relativeHeight="251664384" behindDoc="0" locked="0" layoutInCell="1" allowOverlap="1" wp14:anchorId="488FFE5E" wp14:editId="571E4AAB">
+                <wp:simplePos x="0" y="0"/>
+                <wp:positionH relativeFrom="column">
+                  <wp:posOffset>5224780</wp:posOffset>
+                </wp:positionH>
+                <wp:positionV relativeFrom="paragraph">
+                  <wp:posOffset>46990</wp:posOffset>
+                </wp:positionV>
+                <wp:extent cx="0" cy="266700"/>
+                <wp:effectExtent l="95250" t="19050" r="76200" b="95250"/>
+                <wp:wrapNone/>
+                <wp:docPr id="6" name="Gerade Verbindung mit Pfeil 6"/>
+                <wp:cNvGraphicFramePr/>
+                <a:graphic xmlns:a="http://schemas.openxmlformats.org/drawingml/2006/main">
+                  <a:graphicData uri="http://schemas.microsoft.com/office/word/2010/wordprocessingShape">
+                    <wps:wsp>
+                      <wps:cNvCnPr/>
+                      <wps:spPr>
+                        <a:xfrm>
+                          <a:off x="0" y="0"/>
+                          <a:ext cx="0" cy="266700"/>
+                        </a:xfrm>
+                        <a:prstGeom prst="straightConnector1">
+                          <a:avLst/>
+                        </a:prstGeom>
+                        <a:ln>
+                          <a:tailEnd type="arrow"/>
+                        </a:ln>
+                      </wps:spPr>
+                      <wps:style>
+                        <a:lnRef idx="2">
+                          <a:schemeClr val="dk1"/>
+                        </a:lnRef>
+                        <a:fillRef idx="0">
+                          <a:schemeClr val="dk1"/>
+                        </a:fillRef>
+                        <a:effectRef idx="1">
+                          <a:schemeClr val="dk1"/>
+                        </a:effectRef>
+                        <a:fontRef idx="minor">
+                          <a:schemeClr val="tx1"/>
+                        </a:fontRef>
+                      </wps:style>
+                      <wps:bodyPr/>
+                    </wps:wsp>
+                  </a:graphicData>
+                </a:graphic>
+                <wp14:sizeRelV relativeFrom="margin">
+                  <wp14:pctHeight>0</wp14:pctHeight>
+                </wp14:sizeRelV>
+              </wp:anchor>
+            </w:drawing>
+          </mc:Choice>
+          <mc:Fallback>
+            <w:pict>
+              <v:shapetype id="_x0000_t32" coordsize="21600,21600" o:spt="32" o:oned="t" path="m,l21600,21600e" filled="f">
+                <v:path arrowok="t" fillok="f" o:connecttype="none"/>
+                <o:lock v:ext="edit" shapetype="t"/>
+              </v:shapetype>
+              <v:shape id="Gerade Verbindung mit Pfeil 6" o:spid="_x0000_s1026" type="#_x0000_t32" style="position:absolute;margin-left:411.4pt;margin-top:3.7pt;width:0;height:21pt;z-index:251664384;visibility:visible;mso-wrap-style:square;mso-height-percent:0;mso-wrap-distance-left:9pt;mso-wrap-distance-top:0;mso-wrap-distance-right:9pt;mso-wrap-distance-bottom:0;mso-position-horizontal:absolute;mso-position-horizontal-relative:text;mso-position-vertical:absolute;mso-position-vertical-relative:text;mso-height-percent:0;mso-height-relative:margin" o:gfxdata="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" strokecolor="black [3200]" strokeweight="2pt">
+                <v:stroke endarrow="open"/>
+                <v:shadow on="t" color="black" opacity="24903f" origin=",.5" offset="0,.55556mm"/>
+              </v:shape>
+            </w:pict>
+          </mc:Fallback>
+        </mc:AlternateContent>
+      </w:r>
+      <w:r>
+        <w:rPr>
+          <w:noProof/>
+          <w:lang w:eastAsia="de-DE" w:bidi="ar-SA"/>
+        </w:rPr>
+        <mc:AlternateContent>
+          <mc:Choice Requires="wps">
+            <w:drawing>
+              <wp:anchor distT="0" distB="0" distL="114300" distR="114300" simplePos="0" relativeHeight="251663360" behindDoc="0" locked="0" layoutInCell="1" allowOverlap="1" wp14:anchorId="0F9FF69E" wp14:editId="06C4D79B">
+                <wp:simplePos x="0" y="0"/>
+                <wp:positionH relativeFrom="column">
+                  <wp:posOffset>2707005</wp:posOffset>
+                </wp:positionH>
+                <wp:positionV relativeFrom="paragraph">
+                  <wp:posOffset>46990</wp:posOffset>
+                </wp:positionV>
+                <wp:extent cx="0" cy="266700"/>
+                <wp:effectExtent l="95250" t="19050" r="76200" b="95250"/>
+                <wp:wrapNone/>
+                <wp:docPr id="5" name="Gerade Verbindung mit Pfeil 5"/>
+                <wp:cNvGraphicFramePr/>
+                <a:graphic xmlns:a="http://schemas.openxmlformats.org/drawingml/2006/main">
+                  <a:graphicData uri="http://schemas.microsoft.com/office/word/2010/wordprocessingShape">
+                    <wps:wsp>
+                      <wps:cNvCnPr/>
+                      <wps:spPr>
+                        <a:xfrm>
+                          <a:off x="0" y="0"/>
+                          <a:ext cx="0" cy="266700"/>
+                        </a:xfrm>
+                        <a:prstGeom prst="straightConnector1">
+                          <a:avLst/>
+                        </a:prstGeom>
+                        <a:ln>
+                          <a:tailEnd type="arrow"/>
+                        </a:ln>
+                      </wps:spPr>
+                      <wps:style>
+                        <a:lnRef idx="2">
+                          <a:schemeClr val="dk1"/>
+                        </a:lnRef>
+                        <a:fillRef idx="0">
+                          <a:schemeClr val="dk1"/>
+                        </a:fillRef>
+                        <a:effectRef idx="1">
+                          <a:schemeClr val="dk1"/>
+                        </a:effectRef>
+                        <a:fontRef idx="minor">
+                          <a:schemeClr val="tx1"/>
+                        </a:fontRef>
+                      </wps:style>
+                      <wps:bodyPr/>
+                    </wps:wsp>
+                  </a:graphicData>
+                </a:graphic>
+                <wp14:sizeRelV relativeFrom="margin">
+                  <wp14:pctHeight>0</wp14:pctHeight>
+                </wp14:sizeRelV>
+              </wp:anchor>
+            </w:drawing>
+          </mc:Choice>
+          <mc:Fallback>
+            <w:pict>
+              <v:shape id="Gerade Verbindung mit Pfeil 5" o:spid="_x0000_s1026" type="#_x0000_t32" style="position:absolute;margin-left:213.15pt;margin-top:3.7pt;width:0;height:21pt;z-index:251663360;visibility:visible;mso-wrap-style:square;mso-height-percent:0;mso-wrap-distance-left:9pt;mso-wrap-distance-top:0;mso-wrap-distance-right:9pt;mso-wrap-distance-bottom:0;mso-position-horizontal:absolute;mso-position-horizontal-relative:text;mso-position-vertical:absolute;mso-position-vertical-relative:text;mso-height-percent:0;mso-height-relative:margin" o:gfxdata="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" strokecolor="black [3200]" strokeweight="2pt">
+                <v:stroke endarrow="open"/>
+                <v:shadow on="t" color="black" opacity="24903f" origin=",.5" offset="0,.55556mm"/>
+              </v:shape>
+            </w:pict>
+          </mc:Fallback>
+        </mc:AlternateContent>
+      </w:r>
+      <w:r>
+        <w:rPr>
+          <w:noProof/>
+          <w:lang w:eastAsia="de-DE" w:bidi="ar-SA"/>
+        </w:rPr>
+        <mc:AlternateContent>
+          <mc:Choice Requires="wps">
+            <w:drawing>
+              <wp:anchor distT="0" distB="0" distL="114300" distR="114300" simplePos="0" relativeHeight="251662336" behindDoc="0" locked="0" layoutInCell="1" allowOverlap="1" wp14:anchorId="4F77CA40" wp14:editId="4196C9CC">
+                <wp:simplePos x="0" y="0"/>
+                <wp:positionH relativeFrom="column">
+                  <wp:posOffset>824230</wp:posOffset>
+                </wp:positionH>
+                <wp:positionV relativeFrom="paragraph">
+                  <wp:posOffset>46990</wp:posOffset>
+                </wp:positionV>
+                <wp:extent cx="0" cy="266700"/>
+                <wp:effectExtent l="95250" t="19050" r="76200" b="95250"/>
+                <wp:wrapNone/>
+                <wp:docPr id="4" name="Gerade Verbindung mit Pfeil 4"/>
+                <wp:cNvGraphicFramePr/>
+                <a:graphic xmlns:a="http://schemas.openxmlformats.org/drawingml/2006/main">
+                  <a:graphicData uri="http://schemas.microsoft.com/office/word/2010/wordprocessingShape">
+                    <wps:wsp>
+                      <wps:cNvCnPr/>
+                      <wps:spPr>
+                        <a:xfrm>
+                          <a:off x="0" y="0"/>
+                          <a:ext cx="0" cy="266700"/>
+                        </a:xfrm>
+                        <a:prstGeom prst="straightConnector1">
+                          <a:avLst/>
+                        </a:prstGeom>
+                        <a:ln>
+                          <a:tailEnd type="arrow"/>
+                        </a:ln>
+                      </wps:spPr>
+                      <wps:style>
+                        <a:lnRef idx="2">
+                          <a:schemeClr val="dk1"/>
+                        </a:lnRef>
+                        <a:fillRef idx="0">
+                          <a:schemeClr val="dk1"/>
+                        </a:fillRef>
+                        <a:effectRef idx="1">
+                          <a:schemeClr val="dk1"/>
+                        </a:effectRef>
+                        <a:fontRef idx="minor">
+                          <a:schemeClr val="tx1"/>
+                        </a:fontRef>
+                      </wps:style>
+                      <wps:bodyPr/>
+                    </wps:wsp>
+                  </a:graphicData>
+                </a:graphic>
+                <wp14:sizeRelV relativeFrom="margin">
+                  <wp14:pctHeight>0</wp14:pctHeight>
+                </wp14:sizeRelV>
+              </wp:anchor>
+            </w:drawing>
+          </mc:Choice>
+          <mc:Fallback>
+            <w:pict>
+              <v:shape id="Gerade Verbindung mit Pfeil 4" o:spid="_x0000_s1026" type="#_x0000_t32" style="position:absolute;margin-left:64.9pt;margin-top:3.7pt;width:0;height:21pt;z-index:251662336;visibility:visible;mso-wrap-style:square;mso-height-percent:0;mso-wrap-distance-left:9pt;mso-wrap-distance-top:0;mso-wrap-distance-right:9pt;mso-wrap-distance-bottom:0;mso-position-horizontal:absolute;mso-position-horizontal-relative:text;mso-position-vertical:absolute;mso-position-vertical-relative:text;mso-height-percent:0;mso-height-relative:margin" o:gfxdata="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" strokecolor="black [3200]" strokeweight="2pt">
+                <v:stroke endarrow="open"/>
+                <v:shadow on="t" color="black" opacity="24903f" origin=",.5" offset="0,.55556mm"/>
+              </v:shape>
+            </w:pict>
+          </mc:Fallback>
+        </mc:AlternateContent>
+      </w:r>
+    </w:p>
+    <w:p/>
+    <w:tbl>
+      <w:tblPr>
+        <w:tblStyle w:val="Tabellenraster"/>
+        <w:tblW w:w="0" w:type="auto"/>
+        <w:tblLook w:val="04A0" w:firstRow="1" w:lastRow="0" w:firstColumn="1" w:lastColumn="0" w:noHBand="0" w:noVBand="1"/>
+      </w:tblPr>
+      <w:tblGrid>
+        <w:gridCol w:w="977"/>
+        <w:gridCol w:w="977"/>
+        <w:gridCol w:w="978"/>
+        <w:gridCol w:w="978"/>
+        <w:gridCol w:w="978"/>
+        <w:gridCol w:w="978"/>
+        <w:gridCol w:w="978"/>
+        <w:gridCol w:w="978"/>
+        <w:gridCol w:w="978"/>
+        <w:gridCol w:w="978"/>
+      </w:tblGrid>
+      <w:tr>
+        <w:tc>
+          <w:tcPr>
+            <w:tcW w:w="977" w:type="dxa"/>
+            <w:tcBorders>
+              <w:top w:val="single" w:sz="4" w:space="0" w:color="auto"/>
+            </w:tcBorders>
+          </w:tcPr>
+          <w:p>
+            <w:pPr>
+              <w:jc w:val="center"/>
+              <w:rPr>
+                <w:rFonts w:asciiTheme="minorHAnsi" w:hAnsiTheme="minorHAnsi"/>
+                <w:lang w:val="en-US"/>
+              </w:rPr>
+            </w:pPr>
+            <w:r>
+              <w:rPr>
+                <w:rFonts w:asciiTheme="minorHAnsi" w:hAnsiTheme="minorHAnsi"/>
+                <w:lang w:val="en-US"/>
+              </w:rPr>
+              <w:t>b</w:t>
+            </w:r>
+          </w:p>
+        </w:tc>
+        <w:tc>
+          <w:tcPr>
+            <w:tcW w:w="977" w:type="dxa"/>
+            <w:tcBorders>
+              <w:top w:val="single" w:sz="4" w:space="0" w:color="auto"/>
+            </w:tcBorders>
+          </w:tcPr>
+          <w:p>
+            <w:pPr>
+              <w:jc w:val="center"/>
+              <w:rPr>
+                <w:rFonts w:asciiTheme="minorHAnsi" w:hAnsiTheme="minorHAnsi"/>
+                <w:lang w:val="en-US"/>
+              </w:rPr>
+            </w:pPr>
+            <w:r>
+              <w:rPr>
+                <w:rFonts w:asciiTheme="minorHAnsi" w:hAnsiTheme="minorHAnsi"/>
+                <w:lang w:val="en-US"/>
+              </w:rPr>
+              <w:t>j</w:t>
+            </w:r>
+          </w:p>
+        </w:tc>
+        <w:tc>
+          <w:tcPr>
+            <w:tcW w:w="978" w:type="dxa"/>
+            <w:tcBorders>
+              <w:top w:val="single" w:sz="4" w:space="0" w:color="auto"/>
+            </w:tcBorders>
+          </w:tcPr>
+          <w:p>
+            <w:pPr>
+              <w:jc w:val="center"/>
+              <w:rPr>
+                <w:rFonts w:asciiTheme="minorHAnsi" w:hAnsiTheme="minorHAnsi"/>
+                <w:lang w:val="en-US"/>
+              </w:rPr>
+            </w:pPr>
+            <w:r>
+              <w:rPr>
+                <w:rFonts w:asciiTheme="minorHAnsi" w:hAnsiTheme="minorHAnsi"/>
+                <w:lang w:val="en-US"/>
+              </w:rPr>
+              <w:t>i</w:t>
+            </w:r>
+          </w:p>
+        </w:tc>
+        <w:tc>
+          <w:tcPr>
+            <w:tcW w:w="978" w:type="dxa"/>
+            <w:tcBorders>
+              <w:top w:val="single" w:sz="4" w:space="0" w:color="auto"/>
+            </w:tcBorders>
+          </w:tcPr>
+          <w:p>
+            <w:pPr>
+              <w:jc w:val="center"/>
+              <w:rPr>
+                <w:rFonts w:asciiTheme="minorHAnsi" w:hAnsiTheme="minorHAnsi"/>
+                <w:lang w:val="en-US"/>
+              </w:rPr>
+            </w:pPr>
+            <w:r>
+              <w:rPr>
+                <w:rFonts w:asciiTheme="minorHAnsi" w:hAnsiTheme="minorHAnsi"/>
+                <w:lang w:val="en-US"/>
+              </w:rPr>
+              <w:t>e</w:t>
+            </w:r>
+          </w:p>
+        </w:tc>
+        <w:tc>
+          <w:tcPr>
+            <w:tcW w:w="978" w:type="dxa"/>
+            <w:tcBorders>
+              <w:top w:val="single" w:sz="4" w:space="0" w:color="auto"/>
+            </w:tcBorders>
+          </w:tcPr>
+          <w:p>
+            <w:pPr>
+              <w:jc w:val="center"/>
+              <w:rPr>
+                <w:rFonts w:asciiTheme="minorHAnsi" w:hAnsiTheme="minorHAnsi"/>
+                <w:lang w:val="en-US"/>
+              </w:rPr>
+            </w:pPr>
+            <w:r>
+              <w:rPr>
+                <w:rFonts w:asciiTheme="minorHAnsi" w:hAnsiTheme="minorHAnsi"/>
+                <w:lang w:val="en-US"/>
+              </w:rPr>
+              <w:t>d</w:t>
+            </w:r>
+          </w:p>
+        </w:tc>
+        <w:tc>
+          <w:tcPr>
+            <w:tcW w:w="978" w:type="dxa"/>
+            <w:tcBorders>
+              <w:top w:val="single" w:sz="4" w:space="0" w:color="auto"/>
+            </w:tcBorders>
+          </w:tcPr>
+          <w:p>
+            <w:pPr>
+              <w:jc w:val="center"/>
+              <w:rPr>
+                <w:rFonts w:asciiTheme="minorHAnsi" w:hAnsiTheme="minorHAnsi"/>
+                <w:lang w:val="en-US"/>
+              </w:rPr>
+            </w:pPr>
+            <w:r>
+              <w:rPr>
+                <w:rFonts w:asciiTheme="minorHAnsi" w:hAnsiTheme="minorHAnsi"/>
+                <w:lang w:val="en-US"/>
+              </w:rPr>
+              <w:t>g</w:t>
+            </w:r>
+          </w:p>
+        </w:tc>
+        <w:tc>
+          <w:tcPr>
+            <w:tcW w:w="978" w:type="dxa"/>
+            <w:tcBorders>
+              <w:top w:val="single" w:sz="4" w:space="0" w:color="auto"/>
+            </w:tcBorders>
+          </w:tcPr>
+          <w:p>
+            <w:pPr>
+              <w:jc w:val="center"/>
+              <w:rPr>
+                <w:rFonts w:asciiTheme="minorHAnsi" w:hAnsiTheme="minorHAnsi"/>
+                <w:lang w:val="en-US"/>
+              </w:rPr>
+            </w:pPr>
+            <w:r>
+              <w:rPr>
+                <w:rFonts w:asciiTheme="minorHAnsi" w:hAnsiTheme="minorHAnsi"/>
+                <w:lang w:val="en-US"/>
+              </w:rPr>
+              <w:t>c</w:t>
+            </w:r>
+          </w:p>
+        </w:tc>
+        <w:tc>
+          <w:tcPr>
+            <w:tcW w:w="978" w:type="dxa"/>
+            <w:tcBorders>
+              <w:top w:val="single" w:sz="4" w:space="0" w:color="auto"/>
+            </w:tcBorders>
+          </w:tcPr>
+          <w:p>
+            <w:pPr>
+              <w:jc w:val="center"/>
+              <w:rPr>
+                <w:rFonts w:asciiTheme="minorHAnsi" w:hAnsiTheme="minorHAnsi"/>
+                <w:lang w:val="en-US"/>
+              </w:rPr>
+            </w:pPr>
+            <w:r>
+              <w:rPr>
+                <w:rFonts w:asciiTheme="minorHAnsi" w:hAnsiTheme="minorHAnsi"/>
+                <w:lang w:val="en-US"/>
+              </w:rPr>
+              <w:t>h</w:t>
+            </w:r>
+          </w:p>
+        </w:tc>
+        <w:tc>
+          <w:tcPr>
+            <w:tcW w:w="978" w:type="dxa"/>
+            <w:tcBorders>
+              <w:top w:val="single" w:sz="4" w:space="0" w:color="auto"/>
+            </w:tcBorders>
+          </w:tcPr>
+          <w:p>
+            <w:pPr>
+              <w:jc w:val="center"/>
+              <w:rPr>
+                <w:rFonts w:asciiTheme="minorHAnsi" w:hAnsiTheme="minorHAnsi"/>
+                <w:lang w:val="en-US"/>
+              </w:rPr>
+            </w:pPr>
+            <w:r>
+              <w:rPr>
+                <w:rFonts w:asciiTheme="minorHAnsi" w:hAnsiTheme="minorHAnsi"/>
+                <w:lang w:val="en-US"/>
+              </w:rPr>
+              <w:t>a</w:t>
+            </w:r>
+          </w:p>
+        </w:tc>
+        <w:tc>
+          <w:tcPr>
+            <w:tcW w:w="978" w:type="dxa"/>
+            <w:tcBorders>
+              <w:top w:val="single" w:sz="4" w:space="0" w:color="auto"/>
+            </w:tcBorders>
+          </w:tcPr>
+          <w:p>
+            <w:pPr>
+              <w:jc w:val="center"/>
+              <w:rPr>
+                <w:rFonts w:asciiTheme="minorHAnsi" w:hAnsiTheme="minorHAnsi"/>
+                <w:lang w:val="en-US"/>
+              </w:rPr>
+            </w:pPr>
+            <w:r>
+              <w:rPr>
+                <w:rFonts w:asciiTheme="minorHAnsi" w:hAnsiTheme="minorHAnsi"/>
+                <w:lang w:val="en-US"/>
+              </w:rPr>
+              <w:t>f</w:t>
+            </w:r>
+          </w:p>
+        </w:tc>
+      </w:tr>
+    </w:tbl>
+    <w:p>
+      <w:r>
+        <w:rPr>
+          <w:noProof/>
+          <w:lang w:eastAsia="de-DE" w:bidi="ar-SA"/>
+        </w:rPr>
+        <mc:AlternateContent>
+          <mc:Choice Requires="wps">
+            <w:drawing>
+              <wp:anchor distT="0" distB="0" distL="114300" distR="114300" simplePos="0" relativeHeight="251666432" behindDoc="0" locked="0" layoutInCell="1" allowOverlap="1" wp14:anchorId="070E93FB" wp14:editId="554FC9DE">
+                <wp:simplePos x="0" y="0"/>
+                <wp:positionH relativeFrom="column">
+                  <wp:posOffset>3951605</wp:posOffset>
+                </wp:positionH>
+                <wp:positionV relativeFrom="paragraph">
+                  <wp:posOffset>88265</wp:posOffset>
+                </wp:positionV>
+                <wp:extent cx="0" cy="266700"/>
+                <wp:effectExtent l="95250" t="19050" r="76200" b="95250"/>
+                <wp:wrapNone/>
+                <wp:docPr id="8" name="Gerade Verbindung mit Pfeil 8"/>
+                <wp:cNvGraphicFramePr/>
+                <a:graphic xmlns:a="http://schemas.openxmlformats.org/drawingml/2006/main">
+                  <a:graphicData uri="http://schemas.microsoft.com/office/word/2010/wordprocessingShape">
+                    <wps:wsp>
+                      <wps:cNvCnPr/>
+                      <wps:spPr>
+                        <a:xfrm>
+                          <a:off x="0" y="0"/>
+                          <a:ext cx="0" cy="266700"/>
+                        </a:xfrm>
+                        <a:prstGeom prst="straightConnector1">
+                          <a:avLst/>
+                        </a:prstGeom>
+                        <a:ln>
+                          <a:tailEnd type="arrow"/>
+                        </a:ln>
+                      </wps:spPr>
+                      <wps:style>
+                        <a:lnRef idx="2">
+                          <a:schemeClr val="dk1"/>
+                        </a:lnRef>
+                        <a:fillRef idx="0">
+                          <a:schemeClr val="dk1"/>
+                        </a:fillRef>
+                        <a:effectRef idx="1">
+                          <a:schemeClr val="dk1"/>
+                        </a:effectRef>
+                        <a:fontRef idx="minor">
+                          <a:schemeClr val="tx1"/>
+                        </a:fontRef>
+                      </wps:style>
+                      <wps:bodyPr/>
+                    </wps:wsp>
+                  </a:graphicData>
+                </a:graphic>
+                <wp14:sizeRelV relativeFrom="margin">
+                  <wp14:pctHeight>0</wp14:pctHeight>
+                </wp14:sizeRelV>
+              </wp:anchor>
+            </w:drawing>
+          </mc:Choice>
+          <mc:Fallback>
+            <w:pict>
+              <v:shape id="Gerade Verbindung mit Pfeil 8" o:spid="_x0000_s1026" type="#_x0000_t32" style="position:absolute;margin-left:311.15pt;margin-top:6.95pt;width:0;height:21pt;z-index:251666432;visibility:visible;mso-wrap-style:square;mso-height-percent:0;mso-wrap-distance-left:9pt;mso-wrap-distance-top:0;mso-wrap-distance-right:9pt;mso-wrap-distance-bottom:0;mso-position-horizontal:absolute;mso-position-horizontal-relative:text;mso-position-vertical:absolute;mso-position-vertical-relative:text;mso-height-percent:0;mso-height-relative:margin" o:gfxdata="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" strokecolor="black [3200]" strokeweight="2pt">
+                <v:stroke endarrow="open"/>
+                <v:shadow on="t" color="black" opacity="24903f" origin=",.5" offset="0,.55556mm"/>
+              </v:shape>
+            </w:pict>
+          </mc:Fallback>
+        </mc:AlternateContent>
+      </w:r>
+      <w:r>
+        <w:rPr>
+          <w:noProof/>
+          <w:lang w:eastAsia="de-DE" w:bidi="ar-SA"/>
+        </w:rPr>
+        <mc:AlternateContent>
+          <mc:Choice Requires="wps">
+            <w:drawing>
+              <wp:anchor distT="0" distB="0" distL="114300" distR="114300" simplePos="0" relativeHeight="251665408" behindDoc="0" locked="0" layoutInCell="1" allowOverlap="1" wp14:anchorId="7939502C" wp14:editId="26C5A318">
+                <wp:simplePos x="0" y="0"/>
+                <wp:positionH relativeFrom="column">
+                  <wp:posOffset>1490980</wp:posOffset>
+                </wp:positionH>
+                <wp:positionV relativeFrom="paragraph">
+                  <wp:posOffset>88265</wp:posOffset>
+                </wp:positionV>
+                <wp:extent cx="0" cy="266700"/>
+                <wp:effectExtent l="95250" t="19050" r="76200" b="95250"/>
+                <wp:wrapNone/>
+                <wp:docPr id="7" name="Gerade Verbindung mit Pfeil 7"/>
+                <wp:cNvGraphicFramePr/>
+                <a:graphic xmlns:a="http://schemas.openxmlformats.org/drawingml/2006/main">
+                  <a:graphicData uri="http://schemas.microsoft.com/office/word/2010/wordprocessingShape">
+                    <wps:wsp>
+                      <wps:cNvCnPr/>
+                      <wps:spPr>
+                        <a:xfrm>
+                          <a:off x="0" y="0"/>
+                          <a:ext cx="0" cy="266700"/>
+                        </a:xfrm>
+                        <a:prstGeom prst="straightConnector1">
+                          <a:avLst/>
+                        </a:prstGeom>
+                        <a:ln>
+                          <a:tailEnd type="arrow"/>
+                        </a:ln>
+                      </wps:spPr>
+                      <wps:style>
+                        <a:lnRef idx="2">
+                          <a:schemeClr val="dk1"/>
+                        </a:lnRef>
+                        <a:fillRef idx="0">
+                          <a:schemeClr val="dk1"/>
+                        </a:fillRef>
+                        <a:effectRef idx="1">
+                          <a:schemeClr val="dk1"/>
+                        </a:effectRef>
+                        <a:fontRef idx="minor">
+                          <a:schemeClr val="tx1"/>
+                        </a:fontRef>
+                      </wps:style>
+                      <wps:bodyPr/>
+                    </wps:wsp>
+                  </a:graphicData>
+                </a:graphic>
+                <wp14:sizeRelV relativeFrom="margin">
+                  <wp14:pctHeight>0</wp14:pctHeight>
+                </wp14:sizeRelV>
+              </wp:anchor>
+            </w:drawing>
+          </mc:Choice>
+          <mc:Fallback>
+            <w:pict>
+              <v:shape id="Gerade Verbindung mit Pfeil 7" o:spid="_x0000_s1026" type="#_x0000_t32" style="position:absolute;margin-left:117.4pt;margin-top:6.95pt;width:0;height:21pt;z-index:251665408;visibility:visible;mso-wrap-style:square;mso-height-percent:0;mso-wrap-distance-left:9pt;mso-wrap-distance-top:0;mso-wrap-distance-right:9pt;mso-wrap-distance-bottom:0;mso-position-horizontal:absolute;mso-position-horizontal-relative:text;mso-position-vertical:absolute;mso-position-vertical-relative:text;mso-height-percent:0;mso-height-relative:margin" o:gfxdata="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" strokecolor="black [3200]" strokeweight="2pt">
+                <v:stroke endarrow="open"/>
+                <v:shadow on="t" color="black" opacity="24903f" origin=",.5" offset="0,.55556mm"/>
+              </v:shape>
+            </w:pict>
+          </mc:Fallback>
+        </mc:AlternateContent>
+      </w:r>
+    </w:p>
+    <w:p/>
+    <w:tbl>
+      <w:tblPr>
+        <w:tblStyle w:val="Tabellenraster"/>
+        <w:tblW w:w="0" w:type="auto"/>
+        <w:tblLook w:val="04A0" w:firstRow="1" w:lastRow="0" w:firstColumn="1" w:lastColumn="0" w:noHBand="0" w:noVBand="1"/>
+      </w:tblPr>
+      <w:tblGrid>
+        <w:gridCol w:w="977"/>
+        <w:gridCol w:w="977"/>
+        <w:gridCol w:w="978"/>
+        <w:gridCol w:w="978"/>
+        <w:gridCol w:w="978"/>
+        <w:gridCol w:w="978"/>
+        <w:gridCol w:w="978"/>
+        <w:gridCol w:w="978"/>
+        <w:gridCol w:w="978"/>
+        <w:gridCol w:w="978"/>
+      </w:tblGrid>
+      <w:tr>
+        <w:tc>
+          <w:tcPr>
+            <w:tcW w:w="977" w:type="dxa"/>
+            <w:tcBorders>
+              <w:top w:val="single" w:sz="4" w:space="0" w:color="auto"/>
+            </w:tcBorders>
+          </w:tcPr>
+          <w:p>
+            <w:pPr>
+              <w:jc w:val="center"/>
+              <w:rPr>
+                <w:rFonts w:asciiTheme="minorHAnsi" w:hAnsiTheme="minorHAnsi"/>
+                <w:lang w:val="en-US"/>
+              </w:rPr>
+            </w:pPr>
+            <w:r>
+              <w:rPr>
+                <w:rFonts w:asciiTheme="minorHAnsi" w:hAnsiTheme="minorHAnsi"/>
+                <w:lang w:val="en-US"/>
+              </w:rPr>
+              <w:t>b</w:t>
+            </w:r>
+          </w:p>
+        </w:tc>
+        <w:tc>
+          <w:tcPr>
+            <w:tcW w:w="977" w:type="dxa"/>
+            <w:tcBorders>
+              <w:top w:val="single" w:sz="4" w:space="0" w:color="auto"/>
+            </w:tcBorders>
+          </w:tcPr>
+          <w:p>
+            <w:pPr>
+              <w:jc w:val="center"/>
+              <w:rPr>
+                <w:rFonts w:asciiTheme="minorHAnsi" w:hAnsiTheme="minorHAnsi"/>
+                <w:lang w:val="en-US"/>
+              </w:rPr>
+            </w:pPr>
+            <w:r>
+              <w:rPr>
+                <w:rFonts w:asciiTheme="minorHAnsi" w:hAnsiTheme="minorHAnsi"/>
+                <w:lang w:val="en-US"/>
+              </w:rPr>
+              <w:t>a</w:t>
+            </w:r>
+          </w:p>
+        </w:tc>
+        <w:tc>
+          <w:tcPr>
+            <w:tcW w:w="978" w:type="dxa"/>
+            <w:tcBorders>
+              <w:top w:val="single" w:sz="4" w:space="0" w:color="auto"/>
+            </w:tcBorders>
+          </w:tcPr>
+          <w:p>
+            <w:pPr>
+              <w:jc w:val="center"/>
+              <w:rPr>
+                <w:rFonts w:asciiTheme="minorHAnsi" w:hAnsiTheme="minorHAnsi"/>
+                <w:lang w:val="en-US"/>
+              </w:rPr>
+            </w:pPr>
+            <w:r>
+              <w:rPr>
+                <w:rFonts w:asciiTheme="minorHAnsi" w:hAnsiTheme="minorHAnsi"/>
+                <w:lang w:val="en-US"/>
+              </w:rPr>
+              <w:t>i</w:t>
+            </w:r>
+          </w:p>
+        </w:tc>
+        <w:tc>
+          <w:tcPr>
+            <w:tcW w:w="978" w:type="dxa"/>
+            <w:tcBorders>
+              <w:top w:val="single" w:sz="4" w:space="0" w:color="auto"/>
+            </w:tcBorders>
+          </w:tcPr>
+          <w:p>
+            <w:pPr>
+              <w:jc w:val="center"/>
+              <w:rPr>
+                <w:rFonts w:asciiTheme="minorHAnsi" w:hAnsiTheme="minorHAnsi"/>
+                <w:lang w:val="en-US"/>
+              </w:rPr>
+            </w:pPr>
+            <w:r>
+              <w:rPr>
+                <w:rFonts w:asciiTheme="minorHAnsi" w:hAnsiTheme="minorHAnsi"/>
+                <w:lang w:val="en-US"/>
+              </w:rPr>
+              <w:t>e</w:t>
+            </w:r>
+          </w:p>
+        </w:tc>
+        <w:tc>
+          <w:tcPr>
+            <w:tcW w:w="978" w:type="dxa"/>
+            <w:tcBorders>
+              <w:top w:val="single" w:sz="4" w:space="0" w:color="auto"/>
+            </w:tcBorders>
+          </w:tcPr>
+          <w:p>
+            <w:pPr>
+              <w:jc w:val="center"/>
+              <w:rPr>
+                <w:rFonts w:asciiTheme="minorHAnsi" w:hAnsiTheme="minorHAnsi"/>
+                <w:lang w:val="en-US"/>
+              </w:rPr>
+            </w:pPr>
+            <w:r>
+              <w:rPr>
+                <w:rFonts w:asciiTheme="minorHAnsi" w:hAnsiTheme="minorHAnsi"/>
+                <w:lang w:val="en-US"/>
+              </w:rPr>
+              <w:t>d</w:t>
+            </w:r>
+          </w:p>
+        </w:tc>
+        <w:tc>
+          <w:tcPr>
+            <w:tcW w:w="978" w:type="dxa"/>
+            <w:tcBorders>
+              <w:top w:val="single" w:sz="4" w:space="0" w:color="auto"/>
+            </w:tcBorders>
+          </w:tcPr>
+          <w:p>
+            <w:pPr>
+              <w:jc w:val="center"/>
+              <w:rPr>
+                <w:rFonts w:asciiTheme="minorHAnsi" w:hAnsiTheme="minorHAnsi"/>
+                <w:lang w:val="en-US"/>
+              </w:rPr>
+            </w:pPr>
+            <w:r>
+              <w:rPr>
+                <w:rFonts w:asciiTheme="minorHAnsi" w:hAnsiTheme="minorHAnsi"/>
+                <w:lang w:val="en-US"/>
+              </w:rPr>
+              <w:t>g</w:t>
+            </w:r>
+          </w:p>
+        </w:tc>
+        <w:tc>
+          <w:tcPr>
+            <w:tcW w:w="978" w:type="dxa"/>
+            <w:tcBorders>
+              <w:top w:val="single" w:sz="4" w:space="0" w:color="auto"/>
+            </w:tcBorders>
+          </w:tcPr>
+          <w:p>
+            <w:pPr>
+              <w:jc w:val="center"/>
+              <w:rPr>
+                <w:rFonts w:asciiTheme="minorHAnsi" w:hAnsiTheme="minorHAnsi"/>
+                <w:lang w:val="en-US"/>
+              </w:rPr>
+            </w:pPr>
+            <w:r>
+              <w:rPr>
+                <w:rFonts w:asciiTheme="minorHAnsi" w:hAnsiTheme="minorHAnsi"/>
+                <w:lang w:val="en-US"/>
+              </w:rPr>
+              <w:t>c</w:t>
+            </w:r>
+          </w:p>
+        </w:tc>
+        <w:tc>
+          <w:tcPr>
+            <w:tcW w:w="978" w:type="dxa"/>
+            <w:tcBorders>
+              <w:top w:val="single" w:sz="4" w:space="0" w:color="auto"/>
+            </w:tcBorders>
+          </w:tcPr>
+          <w:p>
+            <w:pPr>
+              <w:jc w:val="center"/>
+              <w:rPr>
+                <w:rFonts w:asciiTheme="minorHAnsi" w:hAnsiTheme="minorHAnsi"/>
+                <w:lang w:val="en-US"/>
+              </w:rPr>
+            </w:pPr>
+            <w:r>
+              <w:rPr>
+                <w:rFonts w:asciiTheme="minorHAnsi" w:hAnsiTheme="minorHAnsi"/>
+                <w:lang w:val="en-US"/>
+              </w:rPr>
+              <w:t>h</w:t>
+            </w:r>
+          </w:p>
+        </w:tc>
+        <w:tc>
+          <w:tcPr>
+            <w:tcW w:w="978" w:type="dxa"/>
+            <w:tcBorders>
+              <w:top w:val="single" w:sz="4" w:space="0" w:color="auto"/>
+            </w:tcBorders>
+          </w:tcPr>
+          <w:p>
+            <w:pPr>
+              <w:jc w:val="center"/>
+              <w:rPr>
+                <w:rFonts w:asciiTheme="minorHAnsi" w:hAnsiTheme="minorHAnsi"/>
+                <w:lang w:val="en-US"/>
+              </w:rPr>
+            </w:pPr>
+            <w:r>
+              <w:rPr>
+                <w:rFonts w:asciiTheme="minorHAnsi" w:hAnsiTheme="minorHAnsi"/>
+                <w:lang w:val="en-US"/>
+              </w:rPr>
+              <w:t>j</w:t>
+            </w:r>
+          </w:p>
+        </w:tc>
+        <w:tc>
+          <w:tcPr>
+            <w:tcW w:w="978" w:type="dxa"/>
+            <w:tcBorders>
+              <w:top w:val="single" w:sz="4" w:space="0" w:color="auto"/>
+            </w:tcBorders>
+          </w:tcPr>
+          <w:p>
+            <w:pPr>
+              <w:jc w:val="center"/>
+              <w:rPr>
+                <w:rFonts w:asciiTheme="minorHAnsi" w:hAnsiTheme="minorHAnsi"/>
+                <w:lang w:val="en-US"/>
+              </w:rPr>
+            </w:pPr>
+            <w:r>
+              <w:rPr>
+                <w:rFonts w:asciiTheme="minorHAnsi" w:hAnsiTheme="minorHAnsi"/>
+                <w:lang w:val="en-US"/>
+              </w:rPr>
+              <w:t>f</w:t>
+            </w:r>
+          </w:p>
+        </w:tc>
+      </w:tr>
+    </w:tbl>
+    <w:p/>
+    <w:p>
+      <w:r>
+        <w:rPr>
+          <w:noProof/>
+          <w:lang w:eastAsia="de-DE" w:bidi="ar-SA"/>
+        </w:rPr>
+        <mc:AlternateContent>
+          <mc:Choice Requires="wps">
+            <w:drawing>
+              <wp:anchor distT="0" distB="0" distL="114300" distR="114300" simplePos="0" relativeHeight="251667456" behindDoc="0" locked="0" layoutInCell="1" allowOverlap="1" wp14:anchorId="60CF873F" wp14:editId="14845A26">
+                <wp:simplePos x="0" y="0"/>
+                <wp:positionH relativeFrom="column">
+                  <wp:posOffset>2116455</wp:posOffset>
+                </wp:positionH>
+                <wp:positionV relativeFrom="paragraph">
+                  <wp:posOffset>87630</wp:posOffset>
+                </wp:positionV>
+                <wp:extent cx="0" cy="266700"/>
+                <wp:effectExtent l="95250" t="19050" r="76200" b="95250"/>
+                <wp:wrapNone/>
+                <wp:docPr id="9" name="Gerade Verbindung mit Pfeil 9"/>
+                <wp:cNvGraphicFramePr/>
+                <a:graphic xmlns:a="http://schemas.openxmlformats.org/drawingml/2006/main">
+                  <a:graphicData uri="http://schemas.microsoft.com/office/word/2010/wordprocessingShape">
+                    <wps:wsp>
+                      <wps:cNvCnPr/>
+                      <wps:spPr>
+                        <a:xfrm>
+                          <a:off x="0" y="0"/>
+                          <a:ext cx="0" cy="266700"/>
+                        </a:xfrm>
+                        <a:prstGeom prst="straightConnector1">
+                          <a:avLst/>
+                        </a:prstGeom>
+                        <a:ln>
+                          <a:tailEnd type="arrow"/>
+                        </a:ln>
+                      </wps:spPr>
+                      <wps:style>
+                        <a:lnRef idx="2">
+                          <a:schemeClr val="dk1"/>
+                        </a:lnRef>
+                        <a:fillRef idx="0">
+                          <a:schemeClr val="dk1"/>
+                        </a:fillRef>
+                        <a:effectRef idx="1">
+                          <a:schemeClr val="dk1"/>
+                        </a:effectRef>
+                        <a:fontRef idx="minor">
+                          <a:schemeClr val="tx1"/>
+                        </a:fontRef>
+                      </wps:style>
+                      <wps:bodyPr/>
+                    </wps:wsp>
+                  </a:graphicData>
+                </a:graphic>
+                <wp14:sizeRelV relativeFrom="margin">
+                  <wp14:pctHeight>0</wp14:pctHeight>
+                </wp14:sizeRelV>
+              </wp:anchor>
+            </w:drawing>
+          </mc:Choice>
+          <mc:Fallback>
+            <w:pict>
+              <v:shape id="Gerade Verbindung mit Pfeil 9" o:spid="_x0000_s1026" type="#_x0000_t32" style="position:absolute;margin-left:166.65pt;margin-top:6.9pt;width:0;height:21pt;z-index:251667456;visibility:visible;mso-wrap-style:square;mso-height-percent:0;mso-wrap-distance-left:9pt;mso-wrap-distance-top:0;mso-wrap-distance-right:9pt;mso-wrap-distance-bottom:0;mso-position-horizontal:absolute;mso-position-horizontal-relative:text;mso-position-vertical:absolute;mso-position-vertical-relative:text;mso-height-percent:0;mso-height-relative:margin" o:gfxdata="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" strokecolor="black [3200]" strokeweight="2pt">
+                <v:stroke endarrow="open"/>
+                <v:shadow on="t" color="black" opacity="24903f" origin=",.5" offset="0,.55556mm"/>
+              </v:shape>
+            </w:pict>
+          </mc:Fallback>
+        </mc:AlternateContent>
+      </w:r>
+      <w:r>
+        <w:rPr>
+          <w:noProof/>
+          <w:lang w:eastAsia="de-DE" w:bidi="ar-SA"/>
+        </w:rPr>
+        <mc:AlternateContent>
+          <mc:Choice Requires="wps">
+            <w:drawing>
+              <wp:anchor distT="0" distB="0" distL="114300" distR="114300" simplePos="0" relativeHeight="251668480" behindDoc="0" locked="0" layoutInCell="1" allowOverlap="1" wp14:anchorId="72FA49DF" wp14:editId="06F0D95D">
+                <wp:simplePos x="0" y="0"/>
+                <wp:positionH relativeFrom="column">
+                  <wp:posOffset>2704051</wp:posOffset>
+                </wp:positionH>
+                <wp:positionV relativeFrom="paragraph">
+                  <wp:posOffset>87630</wp:posOffset>
+                </wp:positionV>
+                <wp:extent cx="0" cy="266700"/>
+                <wp:effectExtent l="95250" t="19050" r="76200" b="95250"/>
+                <wp:wrapNone/>
+                <wp:docPr id="10" name="Gerade Verbindung mit Pfeil 10"/>
+                <wp:cNvGraphicFramePr/>
+                <a:graphic xmlns:a="http://schemas.openxmlformats.org/drawingml/2006/main">
+                  <a:graphicData uri="http://schemas.microsoft.com/office/word/2010/wordprocessingShape">
+                    <wps:wsp>
+                      <wps:cNvCnPr/>
+                      <wps:spPr>
+                        <a:xfrm>
+                          <a:off x="0" y="0"/>
+                          <a:ext cx="0" cy="266700"/>
+                        </a:xfrm>
+                        <a:prstGeom prst="straightConnector1">
+                          <a:avLst/>
+                        </a:prstGeom>
+                        <a:ln>
+                          <a:tailEnd type="arrow"/>
+                        </a:ln>
+                      </wps:spPr>
+                      <wps:style>
+                        <a:lnRef idx="2">
+                          <a:schemeClr val="dk1"/>
+                        </a:lnRef>
+                        <a:fillRef idx="0">
+                          <a:schemeClr val="dk1"/>
+                        </a:fillRef>
+                        <a:effectRef idx="1">
+                          <a:schemeClr val="dk1"/>
+                        </a:effectRef>
+                        <a:fontRef idx="minor">
+                          <a:schemeClr val="tx1"/>
+                        </a:fontRef>
+                      </wps:style>
+                      <wps:bodyPr/>
+                    </wps:wsp>
+                  </a:graphicData>
+                </a:graphic>
+                <wp14:sizeRelV relativeFrom="margin">
+                  <wp14:pctHeight>0</wp14:pctHeight>
+                </wp14:sizeRelV>
+              </wp:anchor>
+            </w:drawing>
+          </mc:Choice>
+          <mc:Fallback>
+            <w:pict>
+              <v:shape id="Gerade Verbindung mit Pfeil 10" o:spid="_x0000_s1026" type="#_x0000_t32" style="position:absolute;margin-left:212.9pt;margin-top:6.9pt;width:0;height:21pt;z-index:251668480;visibility:visible;mso-wrap-style:square;mso-height-percent:0;mso-wrap-distance-left:9pt;mso-wrap-distance-top:0;mso-wrap-distance-right:9pt;mso-wrap-distance-bottom:0;mso-position-horizontal:absolute;mso-position-horizontal-relative:text;mso-position-vertical:absolute;mso-position-vertical-relative:text;mso-height-percent:0;mso-height-relative:margin" o:gfxdata="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" strokecolor="black [3200]" strokeweight="2pt">
+                <v:stroke endarrow="open"/>
+                <v:shadow on="t" color="black" opacity="24903f" origin=",.5" offset="0,.55556mm"/>
+              </v:shape>
+            </w:pict>
+          </mc:Fallback>
+        </mc:AlternateContent>
+      </w:r>
+    </w:p>
+    <w:p/>
+    <w:tbl>
+      <w:tblPr>
+        <w:tblStyle w:val="Tabellenraster"/>
+        <w:tblW w:w="0" w:type="auto"/>
+        <w:tblLook w:val="04A0" w:firstRow="1" w:lastRow="0" w:firstColumn="1" w:lastColumn="0" w:noHBand="0" w:noVBand="1"/>
+      </w:tblPr>
+      <w:tblGrid>
+        <w:gridCol w:w="977"/>
+        <w:gridCol w:w="977"/>
+        <w:gridCol w:w="978"/>
+        <w:gridCol w:w="978"/>
+        <w:gridCol w:w="978"/>
+        <w:gridCol w:w="978"/>
+        <w:gridCol w:w="978"/>
+        <w:gridCol w:w="978"/>
+        <w:gridCol w:w="978"/>
+        <w:gridCol w:w="978"/>
+      </w:tblGrid>
+      <w:tr>
+        <w:tc>
+          <w:tcPr>
+            <w:tcW w:w="977" w:type="dxa"/>
+            <w:tcBorders>
+              <w:top w:val="single" w:sz="4" w:space="0" w:color="auto"/>
+            </w:tcBorders>
+          </w:tcPr>
+          <w:p>
+            <w:pPr>
+              <w:jc w:val="center"/>
+              <w:rPr>
+                <w:rFonts w:asciiTheme="minorHAnsi" w:hAnsiTheme="minorHAnsi"/>
+                <w:lang w:val="en-US"/>
+              </w:rPr>
+            </w:pPr>
+            <w:r>
+              <w:rPr>
+                <w:rFonts w:asciiTheme="minorHAnsi" w:hAnsiTheme="minorHAnsi"/>
+                <w:lang w:val="en-US"/>
+              </w:rPr>
+              <w:t>b</w:t>
+            </w:r>
+          </w:p>
+        </w:tc>
+        <w:tc>
+          <w:tcPr>
+            <w:tcW w:w="977" w:type="dxa"/>
+            <w:tcBorders>
+              <w:top w:val="single" w:sz="4" w:space="0" w:color="auto"/>
+            </w:tcBorders>
+          </w:tcPr>
+          <w:p>
+            <w:pPr>
+              <w:jc w:val="center"/>
+              <w:rPr>
+                <w:rFonts w:asciiTheme="minorHAnsi" w:hAnsiTheme="minorHAnsi"/>
+                <w:lang w:val="en-US"/>
+              </w:rPr>
+            </w:pPr>
+            <w:r>
+              <w:rPr>
+                <w:rFonts w:asciiTheme="minorHAnsi" w:hAnsiTheme="minorHAnsi"/>
+                <w:lang w:val="en-US"/>
+              </w:rPr>
+              <w:t>a</w:t>
+            </w:r>
+          </w:p>
+        </w:tc>
+        <w:tc>
+          <w:tcPr>
+            <w:tcW w:w="978" w:type="dxa"/>
+            <w:tcBorders>
+              <w:top w:val="single" w:sz="4" w:space="0" w:color="auto"/>
+            </w:tcBorders>
+          </w:tcPr>
+          <w:p>
+            <w:pPr>
+              <w:jc w:val="center"/>
+              <w:rPr>
+                <w:rFonts w:asciiTheme="minorHAnsi" w:hAnsiTheme="minorHAnsi"/>
+                <w:lang w:val="en-US"/>
+              </w:rPr>
+            </w:pPr>
+            <w:r>
+              <w:rPr>
+                <w:rFonts w:asciiTheme="minorHAnsi" w:hAnsiTheme="minorHAnsi"/>
+                <w:lang w:val="en-US"/>
+              </w:rPr>
+              <w:t>c</w:t>
+            </w:r>
+          </w:p>
+        </w:tc>
+        <w:tc>
+          <w:tcPr>
+            <w:tcW w:w="978" w:type="dxa"/>
+            <w:tcBorders>
+              <w:top w:val="single" w:sz="4" w:space="0" w:color="auto"/>
+            </w:tcBorders>
+          </w:tcPr>
+          <w:p>
+            <w:pPr>
+              <w:jc w:val="center"/>
+              <w:rPr>
+                <w:rFonts w:asciiTheme="minorHAnsi" w:hAnsiTheme="minorHAnsi"/>
+                <w:lang w:val="en-US"/>
+              </w:rPr>
+            </w:pPr>
+            <w:r>
+              <w:rPr>
+                <w:rFonts w:asciiTheme="minorHAnsi" w:hAnsiTheme="minorHAnsi"/>
+                <w:lang w:val="en-US"/>
+              </w:rPr>
+              <w:t>e</w:t>
+            </w:r>
+          </w:p>
+        </w:tc>
+        <w:tc>
+          <w:tcPr>
+            <w:tcW w:w="978" w:type="dxa"/>
+            <w:tcBorders>
+              <w:top w:val="single" w:sz="4" w:space="0" w:color="auto"/>
+            </w:tcBorders>
+          </w:tcPr>
+          <w:p>
+            <w:pPr>
+              <w:jc w:val="center"/>
+              <w:rPr>
+                <w:rFonts w:asciiTheme="minorHAnsi" w:hAnsiTheme="minorHAnsi"/>
+                <w:lang w:val="en-US"/>
+              </w:rPr>
+            </w:pPr>
+            <w:r>
+              <w:rPr>
+                <w:rFonts w:asciiTheme="minorHAnsi" w:hAnsiTheme="minorHAnsi"/>
+                <w:lang w:val="en-US"/>
+              </w:rPr>
+              <w:t>d</w:t>
+            </w:r>
+          </w:p>
+        </w:tc>
+        <w:tc>
+          <w:tcPr>
+            <w:tcW w:w="978" w:type="dxa"/>
+            <w:tcBorders>
+              <w:top w:val="single" w:sz="4" w:space="0" w:color="auto"/>
+            </w:tcBorders>
+          </w:tcPr>
+          <w:p>
+            <w:pPr>
+              <w:jc w:val="center"/>
+              <w:rPr>
+                <w:rFonts w:asciiTheme="minorHAnsi" w:hAnsiTheme="minorHAnsi"/>
+                <w:lang w:val="en-US"/>
+              </w:rPr>
+            </w:pPr>
+            <w:r>
+              <w:rPr>
+                <w:rFonts w:asciiTheme="minorHAnsi" w:hAnsiTheme="minorHAnsi"/>
+                <w:lang w:val="en-US"/>
+              </w:rPr>
+              <w:t>g</w:t>
+            </w:r>
+          </w:p>
+        </w:tc>
+        <w:tc>
+          <w:tcPr>
+            <w:tcW w:w="978" w:type="dxa"/>
+            <w:tcBorders>
+              <w:top w:val="single" w:sz="4" w:space="0" w:color="auto"/>
+            </w:tcBorders>
+          </w:tcPr>
+          <w:p>
+            <w:pPr>
+              <w:jc w:val="center"/>
+              <w:rPr>
+                <w:rFonts w:asciiTheme="minorHAnsi" w:hAnsiTheme="minorHAnsi"/>
+                <w:lang w:val="en-US"/>
+              </w:rPr>
+            </w:pPr>
+            <w:r>
+              <w:rPr>
+                <w:rFonts w:asciiTheme="minorHAnsi" w:hAnsiTheme="minorHAnsi"/>
+                <w:lang w:val="en-US"/>
+              </w:rPr>
+              <w:t>i</w:t>
+            </w:r>
+          </w:p>
+        </w:tc>
+        <w:tc>
+          <w:tcPr>
+            <w:tcW w:w="978" w:type="dxa"/>
+            <w:tcBorders>
+              <w:top w:val="single" w:sz="4" w:space="0" w:color="auto"/>
+            </w:tcBorders>
+          </w:tcPr>
+          <w:p>
+            <w:pPr>
+              <w:jc w:val="center"/>
+              <w:rPr>
+                <w:rFonts w:asciiTheme="minorHAnsi" w:hAnsiTheme="minorHAnsi"/>
+                <w:lang w:val="en-US"/>
+              </w:rPr>
+            </w:pPr>
+            <w:r>
+              <w:rPr>
+                <w:rFonts w:asciiTheme="minorHAnsi" w:hAnsiTheme="minorHAnsi"/>
+                <w:lang w:val="en-US"/>
+              </w:rPr>
+              <w:t>h</w:t>
+            </w:r>
+          </w:p>
+        </w:tc>
+        <w:tc>
+          <w:tcPr>
+            <w:tcW w:w="978" w:type="dxa"/>
+            <w:tcBorders>
+              <w:top w:val="single" w:sz="4" w:space="0" w:color="auto"/>
+            </w:tcBorders>
+          </w:tcPr>
+          <w:p>
+            <w:pPr>
+              <w:jc w:val="center"/>
+              <w:rPr>
+                <w:rFonts w:asciiTheme="minorHAnsi" w:hAnsiTheme="minorHAnsi"/>
+                <w:lang w:val="en-US"/>
+              </w:rPr>
+            </w:pPr>
+            <w:r>
+              <w:rPr>
+                <w:rFonts w:asciiTheme="minorHAnsi" w:hAnsiTheme="minorHAnsi"/>
+                <w:lang w:val="en-US"/>
+              </w:rPr>
+              <w:t>j</w:t>
+            </w:r>
+          </w:p>
+        </w:tc>
+        <w:tc>
+          <w:tcPr>
+            <w:tcW w:w="978" w:type="dxa"/>
+            <w:tcBorders>
+              <w:top w:val="single" w:sz="4" w:space="0" w:color="auto"/>
+            </w:tcBorders>
+          </w:tcPr>
+          <w:p>
+            <w:pPr>
+              <w:jc w:val="center"/>
+              <w:rPr>
+                <w:rFonts w:asciiTheme="minorHAnsi" w:hAnsiTheme="minorHAnsi"/>
+                <w:lang w:val="en-US"/>
+              </w:rPr>
+            </w:pPr>
+            <w:r>
+              <w:rPr>
+                <w:rFonts w:asciiTheme="minorHAnsi" w:hAnsiTheme="minorHAnsi"/>
+                <w:lang w:val="en-US"/>
+              </w:rPr>
+              <w:t>f</w:t>
+            </w:r>
+          </w:p>
+        </w:tc>
+      </w:tr>
+    </w:tbl>
+    <w:p>
+      <w:r>
+        <mc:AlternateContent>
+          <mc:Choice Requires="wps">
+            <w:drawing>
+              <wp:anchor distT="0" distB="0" distL="114300" distR="114300" simplePos="0" relativeHeight="251669504" behindDoc="0" locked="0" layoutInCell="1" allowOverlap="1" wp14:anchorId="7E9C097F" wp14:editId="43254DA4">
+                <wp:simplePos x="0" y="0"/>
+                <wp:positionH relativeFrom="column">
+                  <wp:posOffset>2032000</wp:posOffset>
+                </wp:positionH>
+                <wp:positionV relativeFrom="paragraph">
+                  <wp:posOffset>90805</wp:posOffset>
+                </wp:positionV>
+                <wp:extent cx="0" cy="266700"/>
+                <wp:effectExtent l="95250" t="19050" r="76200" b="95250"/>
+                <wp:wrapNone/>
+                <wp:docPr id="11" name="Gerade Verbindung mit Pfeil 11"/>
+                <wp:cNvGraphicFramePr/>
+                <a:graphic xmlns:a="http://schemas.openxmlformats.org/drawingml/2006/main">
+                  <a:graphicData uri="http://schemas.microsoft.com/office/word/2010/wordprocessingShape">
+                    <wps:wsp>
+                      <wps:cNvCnPr/>
+                      <wps:spPr>
+                        <a:xfrm>
+                          <a:off x="0" y="0"/>
+                          <a:ext cx="0" cy="266700"/>
+                        </a:xfrm>
+                        <a:prstGeom prst="straightConnector1">
+                          <a:avLst/>
+                        </a:prstGeom>
+                        <a:ln>
+                          <a:tailEnd type="arrow"/>
+                        </a:ln>
+                      </wps:spPr>
+                      <wps:style>
+                        <a:lnRef idx="2">
+                          <a:schemeClr val="dk1"/>
+                        </a:lnRef>
+                        <a:fillRef idx="0">
+                          <a:schemeClr val="dk1"/>
+                        </a:fillRef>
+                        <a:effectRef idx="1">
+                          <a:schemeClr val="dk1"/>
+                        </a:effectRef>
+                        <a:fontRef idx="minor">
+                          <a:schemeClr val="tx1"/>
+                        </a:fontRef>
+                      </wps:style>
+                      <wps:bodyPr/>
+                    </wps:wsp>
+                  </a:graphicData>
+                </a:graphic>
+                <wp14:sizeRelV relativeFrom="margin">
+                  <wp14:pctHeight>0</wp14:pctHeight>
+                </wp14:sizeRelV>
+              </wp:anchor>
+            </w:drawing>
+          </mc:Choice>
+          <mc:Fallback>
+            <w:pict>
+              <v:shape id="Gerade Verbindung mit Pfeil 11" o:spid="_x0000_s1026" type="#_x0000_t32" style="position:absolute;margin-left:160pt;margin-top:7.15pt;width:0;height:21pt;z-index:251669504;visibility:visible;mso-wrap-style:square;mso-height-percent:0;mso-wrap-distance-left:9pt;mso-wrap-distance-top:0;mso-wrap-distance-right:9pt;mso-wrap-distance-bottom:0;mso-position-horizontal:absolute;mso-position-horizontal-relative:text;mso-position-vertical:absolute;mso-position-vertical-relative:text;mso-height-percent:0;mso-height-relative:margin" o:gfxdata="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" strokecolor="black [3200]" strokeweight="2pt">
+                <v:stroke endarrow="open"/>
+                <v:shadow on="t" color="black" opacity="24903f" origin=",.5" offset="0,.55556mm"/>
+              </v:shape>
+            </w:pict>
+          </mc:Fallback>
+        </mc:AlternateContent>
+      </w:r>
+      <w:r>
+        <mc:AlternateContent>
+          <mc:Choice Requires="wps">
+            <w:drawing>
+              <wp:anchor distT="0" distB="0" distL="114300" distR="114300" simplePos="0" relativeHeight="251670528" behindDoc="0" locked="0" layoutInCell="1" allowOverlap="1" wp14:anchorId="5B42440F" wp14:editId="1839DB3A">
+                <wp:simplePos x="0" y="0"/>
+                <wp:positionH relativeFrom="column">
+                  <wp:posOffset>2164273</wp:posOffset>
+                </wp:positionH>
+                <wp:positionV relativeFrom="paragraph">
+                  <wp:posOffset>90805</wp:posOffset>
+                </wp:positionV>
+                <wp:extent cx="0" cy="266700"/>
+                <wp:effectExtent l="95250" t="19050" r="76200" b="95250"/>
+                <wp:wrapNone/>
+                <wp:docPr id="12" name="Gerade Verbindung mit Pfeil 12"/>
+                <wp:cNvGraphicFramePr/>
+                <a:graphic xmlns:a="http://schemas.openxmlformats.org/drawingml/2006/main">
+                  <a:graphicData uri="http://schemas.microsoft.com/office/word/2010/wordprocessingShape">
+                    <wps:wsp>
+                      <wps:cNvCnPr/>
+                      <wps:spPr>
+                        <a:xfrm>
+                          <a:off x="0" y="0"/>
+                          <a:ext cx="0" cy="266700"/>
+                        </a:xfrm>
+                        <a:prstGeom prst="straightConnector1">
+                          <a:avLst/>
+                        </a:prstGeom>
+                        <a:ln>
+                          <a:tailEnd type="arrow"/>
+                        </a:ln>
+                      </wps:spPr>
+                      <wps:style>
+                        <a:lnRef idx="2">
+                          <a:schemeClr val="dk1"/>
+                        </a:lnRef>
+                        <a:fillRef idx="0">
+                          <a:schemeClr val="dk1"/>
+                        </a:fillRef>
+                        <a:effectRef idx="1">
+                          <a:schemeClr val="dk1"/>
+                        </a:effectRef>
+                        <a:fontRef idx="minor">
+                          <a:schemeClr val="tx1"/>
+                        </a:fontRef>
+                      </wps:style>
+                      <wps:bodyPr/>
+                    </wps:wsp>
+                  </a:graphicData>
+                </a:graphic>
+                <wp14:sizeRelV relativeFrom="margin">
+                  <wp14:pctHeight>0</wp14:pctHeight>
+                </wp14:sizeRelV>
+              </wp:anchor>
+            </w:drawing>
+          </mc:Choice>
+          <mc:Fallback>
+            <w:pict>
+              <v:shape id="Gerade Verbindung mit Pfeil 12" o:spid="_x0000_s1026" type="#_x0000_t32" style="position:absolute;margin-left:170.4pt;margin-top:7.15pt;width:0;height:21pt;z-index:251670528;visibility:visible;mso-wrap-style:square;mso-height-percent:0;mso-wrap-distance-left:9pt;mso-wrap-distance-top:0;mso-wrap-distance-right:9pt;mso-wrap-distance-bottom:0;mso-position-horizontal:absolute;mso-position-horizontal-relative:text;mso-position-vertical:absolute;mso-position-vertical-relative:text;mso-height-percent:0;mso-height-relative:margin" o:gfxdata="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" strokecolor="black [3200]" strokeweight="2pt">
+                <v:stroke endarrow="open"/>
+                <v:shadow on="t" color="black" opacity="24903f" origin=",.5" offset="0,.55556mm"/>
+              </v:shape>
+            </w:pict>
+          </mc:Fallback>
+        </mc:AlternateContent>
+      </w:r>
+    </w:p>
+    <w:p/>
+    <w:tbl>
+      <w:tblPr>
+        <w:tblStyle w:val="Tabellenraster"/>
+        <w:tblW w:w="0" w:type="auto"/>
+        <w:tblLook w:val="04A0" w:firstRow="1" w:lastRow="0" w:firstColumn="1" w:lastColumn="0" w:noHBand="0" w:noVBand="1"/>
+      </w:tblPr>
+      <w:tblGrid>
+        <w:gridCol w:w="977"/>
+        <w:gridCol w:w="977"/>
+        <w:gridCol w:w="978"/>
+        <w:gridCol w:w="978"/>
+        <w:gridCol w:w="978"/>
+        <w:gridCol w:w="978"/>
+        <w:gridCol w:w="978"/>
+        <w:gridCol w:w="978"/>
+        <w:gridCol w:w="978"/>
+        <w:gridCol w:w="978"/>
+      </w:tblGrid>
+      <w:tr>
+        <w:tc>
+          <w:tcPr>
+            <w:tcW w:w="977" w:type="dxa"/>
+            <w:tcBorders>
+              <w:top w:val="single" w:sz="4" w:space="0" w:color="auto"/>
+            </w:tcBorders>
+          </w:tcPr>
+          <w:p>
+            <w:pPr>
+              <w:jc w:val="center"/>
+              <w:rPr>
+                <w:rFonts w:asciiTheme="minorHAnsi" w:hAnsiTheme="minorHAnsi"/>
+                <w:lang w:val="en-US"/>
+              </w:rPr>
+            </w:pPr>
+            <w:r>
+              <w:rPr>
+                <w:rFonts w:asciiTheme="minorHAnsi" w:hAnsiTheme="minorHAnsi"/>
+                <w:lang w:val="en-US"/>
+              </w:rPr>
+              <w:t>b</w:t>
+            </w:r>
+          </w:p>
+        </w:tc>
+        <w:tc>
+          <w:tcPr>
+            <w:tcW w:w="977" w:type="dxa"/>
+            <w:tcBorders>
+              <w:top w:val="single" w:sz="4" w:space="0" w:color="auto"/>
+            </w:tcBorders>
+          </w:tcPr>
+          <w:p>
+            <w:pPr>
+              <w:jc w:val="center"/>
+              <w:rPr>
+                <w:rFonts w:asciiTheme="minorHAnsi" w:hAnsiTheme="minorHAnsi"/>
+                <w:lang w:val="en-US"/>
+              </w:rPr>
+            </w:pPr>
+            <w:r>
+              <w:rPr>
+                <w:rFonts w:asciiTheme="minorHAnsi" w:hAnsiTheme="minorHAnsi"/>
+                <w:lang w:val="en-US"/>
+              </w:rPr>
+              <w:t>a</w:t>
+            </w:r>
+          </w:p>
+        </w:tc>
+        <w:tc>
+          <w:tcPr>
+            <w:tcW w:w="978" w:type="dxa"/>
+            <w:tcBorders>
+              <w:top w:val="single" w:sz="4" w:space="0" w:color="auto"/>
+            </w:tcBorders>
+          </w:tcPr>
+          <w:p>
+            <w:pPr>
+              <w:jc w:val="center"/>
+              <w:rPr>
+                <w:rFonts w:asciiTheme="minorHAnsi" w:hAnsiTheme="minorHAnsi"/>
+                <w:lang w:val="en-US"/>
+              </w:rPr>
+            </w:pPr>
+            <w:r>
+              <w:rPr>
+                <w:rFonts w:asciiTheme="minorHAnsi" w:hAnsiTheme="minorHAnsi"/>
+                <w:lang w:val="en-US"/>
+              </w:rPr>
+              <w:t>c</w:t>
+            </w:r>
+          </w:p>
+        </w:tc>
+        <w:tc>
+          <w:tcPr>
+            <w:tcW w:w="978" w:type="dxa"/>
+            <w:tcBorders>
+              <w:top w:val="single" w:sz="4" w:space="0" w:color="auto"/>
+            </w:tcBorders>
+          </w:tcPr>
+          <w:p>
+            <w:pPr>
+              <w:jc w:val="center"/>
+              <w:rPr>
+                <w:rFonts w:asciiTheme="minorHAnsi" w:hAnsiTheme="minorHAnsi"/>
+                <w:lang w:val="en-US"/>
+              </w:rPr>
+            </w:pPr>
+            <w:r>
+              <w:rPr>
+                <w:rFonts w:asciiTheme="minorHAnsi" w:hAnsiTheme="minorHAnsi"/>
+                <w:lang w:val="en-US"/>
+              </w:rPr>
+              <w:t>d</w:t>
+            </w:r>
+          </w:p>
+        </w:tc>
+        <w:tc>
+          <w:tcPr>
+            <w:tcW w:w="978" w:type="dxa"/>
+            <w:tcBorders>
+              <w:top w:val="single" w:sz="4" w:space="0" w:color="auto"/>
+            </w:tcBorders>
+          </w:tcPr>
+          <w:p>
+            <w:pPr>
+              <w:jc w:val="center"/>
+              <w:rPr>
+                <w:rFonts w:asciiTheme="minorHAnsi" w:hAnsiTheme="minorHAnsi"/>
+                <w:lang w:val="en-US"/>
+              </w:rPr>
+            </w:pPr>
+            <w:r>
+              <w:rPr>
+                <w:rFonts w:asciiTheme="minorHAnsi" w:hAnsiTheme="minorHAnsi"/>
+                <w:lang w:val="en-US"/>
+              </w:rPr>
+              <w:t>e</w:t>
+            </w:r>
+          </w:p>
+        </w:tc>
+        <w:tc>
+          <w:tcPr>
+            <w:tcW w:w="978" w:type="dxa"/>
+            <w:tcBorders>
+              <w:top w:val="single" w:sz="4" w:space="0" w:color="auto"/>
+            </w:tcBorders>
+          </w:tcPr>
+          <w:p>
+            <w:pPr>
+              <w:jc w:val="center"/>
+              <w:rPr>
+                <w:rFonts w:asciiTheme="minorHAnsi" w:hAnsiTheme="minorHAnsi"/>
+                <w:lang w:val="en-US"/>
+              </w:rPr>
+            </w:pPr>
+            <w:r>
+              <w:rPr>
+                <w:rFonts w:asciiTheme="minorHAnsi" w:hAnsiTheme="minorHAnsi"/>
+                <w:lang w:val="en-US"/>
+              </w:rPr>
+              <w:t>g</w:t>
+            </w:r>
+          </w:p>
+        </w:tc>
+        <w:tc>
+          <w:tcPr>
+            <w:tcW w:w="978" w:type="dxa"/>
+            <w:tcBorders>
+              <w:top w:val="single" w:sz="4" w:space="0" w:color="auto"/>
+            </w:tcBorders>
+          </w:tcPr>
+          <w:p>
+            <w:pPr>
+              <w:jc w:val="center"/>
+              <w:rPr>
+                <w:rFonts w:asciiTheme="minorHAnsi" w:hAnsiTheme="minorHAnsi"/>
+                <w:lang w:val="en-US"/>
+              </w:rPr>
+            </w:pPr>
+            <w:r>
+              <w:rPr>
+                <w:rFonts w:asciiTheme="minorHAnsi" w:hAnsiTheme="minorHAnsi"/>
+                <w:lang w:val="en-US"/>
+              </w:rPr>
+              <w:t>i</w:t>
+            </w:r>
+          </w:p>
+        </w:tc>
+        <w:tc>
+          <w:tcPr>
+            <w:tcW w:w="978" w:type="dxa"/>
+            <w:tcBorders>
+              <w:top w:val="single" w:sz="4" w:space="0" w:color="auto"/>
+            </w:tcBorders>
+          </w:tcPr>
+          <w:p>
+            <w:pPr>
+              <w:jc w:val="center"/>
+              <w:rPr>
+                <w:rFonts w:asciiTheme="minorHAnsi" w:hAnsiTheme="minorHAnsi"/>
+                <w:lang w:val="en-US"/>
+              </w:rPr>
+            </w:pPr>
+            <w:r>
+              <w:rPr>
+                <w:rFonts w:asciiTheme="minorHAnsi" w:hAnsiTheme="minorHAnsi"/>
+                <w:lang w:val="en-US"/>
+              </w:rPr>
+              <w:t>h</w:t>
+            </w:r>
+          </w:p>
+        </w:tc>
+        <w:tc>
+          <w:tcPr>
+            <w:tcW w:w="978" w:type="dxa"/>
+            <w:tcBorders>
+              <w:top w:val="single" w:sz="4" w:space="0" w:color="auto"/>
+            </w:tcBorders>
+          </w:tcPr>
+          <w:p>
+            <w:pPr>
+              <w:jc w:val="center"/>
+              <w:rPr>
+                <w:rFonts w:asciiTheme="minorHAnsi" w:hAnsiTheme="minorHAnsi"/>
+                <w:lang w:val="en-US"/>
+              </w:rPr>
+            </w:pPr>
+            <w:r>
+              <w:rPr>
+                <w:rFonts w:asciiTheme="minorHAnsi" w:hAnsiTheme="minorHAnsi"/>
+                <w:lang w:val="en-US"/>
+              </w:rPr>
+              <w:t>j</w:t>
+            </w:r>
+          </w:p>
+        </w:tc>
+        <w:tc>
+          <w:tcPr>
+            <w:tcW w:w="978" w:type="dxa"/>
+            <w:tcBorders>
+              <w:top w:val="single" w:sz="4" w:space="0" w:color="auto"/>
+            </w:tcBorders>
+          </w:tcPr>
+          <w:p>
+            <w:pPr>
+              <w:jc w:val="center"/>
+              <w:rPr>
+                <w:rFonts w:asciiTheme="minorHAnsi" w:hAnsiTheme="minorHAnsi"/>
+                <w:lang w:val="en-US"/>
+              </w:rPr>
+            </w:pPr>
+            <w:r>
+              <w:rPr>
+                <w:rFonts w:asciiTheme="minorHAnsi" w:hAnsiTheme="minorHAnsi"/>
+                <w:lang w:val="en-US"/>
+              </w:rPr>
+              <w:t>f</w:t>
+            </w:r>
+          </w:p>
+        </w:tc>
+      </w:tr>
+    </w:tbl>
+    <w:p/>
+    <w:p/>
+    <w:p/>
+    <w:tbl>
+      <w:tblPr>
+        <w:tblStyle w:val="Tabellenraster"/>
+        <w:tblW w:w="0" w:type="auto"/>
+        <w:tblLook w:val="04A0" w:firstRow="1" w:lastRow="0" w:firstColumn="1" w:lastColumn="0" w:noHBand="0" w:noVBand="1"/>
+      </w:tblPr>
+      <w:tblGrid>
+        <w:gridCol w:w="929"/>
+        <w:gridCol w:w="929"/>
+        <w:gridCol w:w="929"/>
+        <w:gridCol w:w="931"/>
+      </w:tblGrid>
+      <w:tr>
+        <w:tc>
+          <w:tcPr>
+            <w:tcW w:w="929" w:type="dxa"/>
+            <w:tcBorders>
+              <w:top w:val="single" w:sz="4" w:space="0" w:color="auto"/>
+            </w:tcBorders>
+          </w:tcPr>
+          <w:p>
+            <w:pPr>
+              <w:jc w:val="center"/>
+              <w:rPr>
+                <w:rFonts w:asciiTheme="minorHAnsi" w:hAnsiTheme="minorHAnsi"/>
+                <w:lang w:val="en-US"/>
+              </w:rPr>
+            </w:pPr>
+            <w:r>
+              <w:rPr>
+                <w:rFonts w:asciiTheme="minorHAnsi" w:hAnsiTheme="minorHAnsi"/>
+                <w:lang w:val="en-US"/>
+              </w:rPr>
+              <w:t>b</w:t>
+            </w:r>
+          </w:p>
+        </w:tc>
+        <w:tc>
+          <w:tcPr>
+            <w:tcW w:w="929" w:type="dxa"/>
+            <w:tcBorders>
+              <w:top w:val="single" w:sz="4" w:space="0" w:color="auto"/>
+            </w:tcBorders>
+          </w:tcPr>
+          <w:p>
+            <w:pPr>
+              <w:jc w:val="center"/>
+              <w:rPr>
+                <w:rFonts w:asciiTheme="minorHAnsi" w:hAnsiTheme="minorHAnsi"/>
+                <w:lang w:val="en-US"/>
+              </w:rPr>
+            </w:pPr>
+            <w:r>
+              <w:rPr>
+                <w:rFonts w:asciiTheme="minorHAnsi" w:hAnsiTheme="minorHAnsi"/>
+                <w:lang w:val="en-US"/>
+              </w:rPr>
+              <w:t>a</w:t>
+            </w:r>
+          </w:p>
+        </w:tc>
+        <w:tc>
+          <w:tcPr>
+            <w:tcW w:w="929" w:type="dxa"/>
+            <w:tcBorders>
+              <w:top w:val="single" w:sz="4" w:space="0" w:color="auto"/>
+            </w:tcBorders>
+          </w:tcPr>
+          <w:p>
+            <w:pPr>
+              <w:jc w:val="center"/>
+              <w:rPr>
+                <w:rFonts w:asciiTheme="minorHAnsi" w:hAnsiTheme="minorHAnsi"/>
+                <w:lang w:val="en-US"/>
+              </w:rPr>
+            </w:pPr>
+            <w:r>
+              <w:rPr>
+                <w:rFonts w:asciiTheme="minorHAnsi" w:hAnsiTheme="minorHAnsi"/>
+                <w:lang w:val="en-US"/>
+              </w:rPr>
+              <w:t>c</w:t>
+            </w:r>
+          </w:p>
+        </w:tc>
+        <w:tc>
+          <w:tcPr>
+            <w:tcW w:w="931" w:type="dxa"/>
+            <w:tcBorders>
+              <w:top w:val="single" w:sz="4" w:space="0" w:color="auto"/>
+            </w:tcBorders>
+          </w:tcPr>
+          <w:p>
+            <w:pPr>
+              <w:jc w:val="center"/>
+              <w:rPr>
+                <w:rFonts w:asciiTheme="minorHAnsi" w:hAnsiTheme="minorHAnsi"/>
+                <w:lang w:val="en-US"/>
+              </w:rPr>
+            </w:pPr>
+            <w:r>
+              <w:rPr>
+                <w:rFonts w:asciiTheme="minorHAnsi" w:hAnsiTheme="minorHAnsi"/>
+                <w:lang w:val="en-US"/>
+              </w:rPr>
+              <w:t>d</w:t>
+            </w:r>
+          </w:p>
+        </w:tc>
+      </w:tr>
+    </w:tbl>
+    <w:tbl>
+      <w:tblPr>
+        <w:tblStyle w:val="Tabellenraster"/>
+        <w:tblpPr w:leftFromText="141" w:rightFromText="141" w:vertAnchor="text" w:horzAnchor="page" w:tblpX="5008" w:tblpY="-301"/>
+        <w:tblW w:w="0" w:type="auto"/>
+        <w:tblLook w:val="04A0" w:firstRow="1" w:lastRow="0" w:firstColumn="1" w:lastColumn="0" w:noHBand="0" w:noVBand="1"/>
+      </w:tblPr>
+      <w:tblGrid>
+        <w:gridCol w:w="978"/>
+        <w:gridCol w:w="978"/>
+        <w:gridCol w:w="978"/>
+        <w:gridCol w:w="978"/>
+        <w:gridCol w:w="978"/>
+        <w:gridCol w:w="978"/>
+      </w:tblGrid>
+      <w:tr>
+        <w:tc>
+          <w:tcPr>
+            <w:tcW w:w="978" w:type="dxa"/>
+            <w:tcBorders>
+              <w:top w:val="single" w:sz="4" w:space="0" w:color="auto"/>
+            </w:tcBorders>
+          </w:tcPr>
+          <w:p>
+            <w:pPr>
+              <w:jc w:val="center"/>
+              <w:rPr>
+                <w:rFonts w:asciiTheme="minorHAnsi" w:hAnsiTheme="minorHAnsi"/>
+                <w:lang w:val="en-US"/>
+              </w:rPr>
+            </w:pPr>
+            <w:r>
+              <w:rPr>
+                <w:rFonts w:asciiTheme="minorHAnsi" w:hAnsiTheme="minorHAnsi"/>
+                <w:lang w:val="en-US"/>
+              </w:rPr>
+              <w:t>e</w:t>
+            </w:r>
+          </w:p>
+        </w:tc>
+        <w:tc>
+          <w:tcPr>
+            <w:tcW w:w="978" w:type="dxa"/>
+            <w:tcBorders>
+              <w:top w:val="single" w:sz="4" w:space="0" w:color="auto"/>
+            </w:tcBorders>
+          </w:tcPr>
+          <w:p>
+            <w:pPr>
+              <w:jc w:val="center"/>
+              <w:rPr>
+                <w:rFonts w:asciiTheme="minorHAnsi" w:hAnsiTheme="minorHAnsi"/>
+                <w:lang w:val="en-US"/>
+              </w:rPr>
+            </w:pPr>
+            <w:r>
+              <w:rPr>
+                <w:rFonts w:asciiTheme="minorHAnsi" w:hAnsiTheme="minorHAnsi"/>
+                <w:lang w:val="en-US"/>
+              </w:rPr>
+              <w:t>g</w:t>
+            </w:r>
+          </w:p>
+        </w:tc>
+        <w:tc>
+          <w:tcPr>
+            <w:tcW w:w="978" w:type="dxa"/>
+            <w:tcBorders>
+              <w:top w:val="single" w:sz="4" w:space="0" w:color="auto"/>
+            </w:tcBorders>
+          </w:tcPr>
+          <w:p>
+            <w:pPr>
+              <w:jc w:val="center"/>
+              <w:rPr>
+                <w:rFonts w:asciiTheme="minorHAnsi" w:hAnsiTheme="minorHAnsi"/>
+                <w:lang w:val="en-US"/>
+              </w:rPr>
+            </w:pPr>
+            <w:r>
+              <w:rPr>
+                <w:rFonts w:asciiTheme="minorHAnsi" w:hAnsiTheme="minorHAnsi"/>
+                <w:lang w:val="en-US"/>
+              </w:rPr>
+              <w:t>i</w:t>
+            </w:r>
+          </w:p>
+        </w:tc>
+        <w:tc>
+          <w:tcPr>
+            <w:tcW w:w="978" w:type="dxa"/>
+            <w:tcBorders>
+              <w:top w:val="single" w:sz="4" w:space="0" w:color="auto"/>
+            </w:tcBorders>
+          </w:tcPr>
+          <w:p>
+            <w:pPr>
+              <w:jc w:val="center"/>
+              <w:rPr>
+                <w:rFonts w:asciiTheme="minorHAnsi" w:hAnsiTheme="minorHAnsi"/>
+                <w:lang w:val="en-US"/>
+              </w:rPr>
+            </w:pPr>
+            <w:r>
+              <w:rPr>
+                <w:rFonts w:asciiTheme="minorHAnsi" w:hAnsiTheme="minorHAnsi"/>
+                <w:lang w:val="en-US"/>
+              </w:rPr>
+              <w:t>h</w:t>
+            </w:r>
+          </w:p>
+        </w:tc>
+        <w:tc>
+          <w:tcPr>
+            <w:tcW w:w="978" w:type="dxa"/>
+            <w:tcBorders>
+              <w:top w:val="single" w:sz="4" w:space="0" w:color="auto"/>
+            </w:tcBorders>
+          </w:tcPr>
+          <w:p>
+            <w:pPr>
+              <w:jc w:val="center"/>
+              <w:rPr>
+                <w:rFonts w:asciiTheme="minorHAnsi" w:hAnsiTheme="minorHAnsi"/>
+                <w:lang w:val="en-US"/>
+              </w:rPr>
+            </w:pPr>
+            <w:r>
+              <w:rPr>
+                <w:rFonts w:asciiTheme="minorHAnsi" w:hAnsiTheme="minorHAnsi"/>
+                <w:lang w:val="en-US"/>
+              </w:rPr>
+              <w:t>j</w:t>
+            </w:r>
+          </w:p>
+        </w:tc>
+        <w:tc>
+          <w:tcPr>
+            <w:tcW w:w="978" w:type="dxa"/>
+            <w:tcBorders>
+              <w:top w:val="single" w:sz="4" w:space="0" w:color="auto"/>
+            </w:tcBorders>
+          </w:tcPr>
+          <w:p>
+            <w:pPr>
+              <w:jc w:val="center"/>
+              <w:rPr>
+                <w:rFonts w:asciiTheme="minorHAnsi" w:hAnsiTheme="minorHAnsi"/>
+                <w:lang w:val="en-US"/>
+              </w:rPr>
+            </w:pPr>
+            <w:r>
+              <w:rPr>
+                <w:rFonts w:asciiTheme="minorHAnsi" w:hAnsiTheme="minorHAnsi"/>
+                <w:lang w:val="en-US"/>
+              </w:rPr>
+              <w:t>f</w:t>
+            </w:r>
+          </w:p>
+        </w:tc>
+      </w:tr>
+    </w:tbl>
+    <w:p/>
     <w:p>
       <w:pPr>
         <w:rPr>
@@ -2490,274 +5069,21 @@
           <w:rFonts w:asciiTheme="minorHAnsi" w:hAnsiTheme="minorHAnsi"/>
         </w:rPr>
       </w:pPr>
-      <w:r>
+    </w:p>
+    <w:p>
+      <w:pPr>
         <w:rPr>
           <w:rFonts w:asciiTheme="minorHAnsi" w:hAnsiTheme="minorHAnsi"/>
         </w:rPr>
-        <w:t>Pivot-Element = d</w:t>
-      </w:r>
+      </w:pPr>
     </w:p>
-    <w:tbl>
-      <w:tblPr>
-        <w:tblStyle w:val="Tabellenraster"/>
-        <w:tblW w:w="0" w:type="auto"/>
-        <w:tblLook w:val="04A0" w:firstRow="1" w:lastRow="0" w:firstColumn="1" w:lastColumn="0" w:noHBand="0" w:noVBand="1"/>
-      </w:tblPr>
-      <w:tblGrid>
-        <w:gridCol w:w="977"/>
-        <w:gridCol w:w="977"/>
-        <w:gridCol w:w="978"/>
-        <w:gridCol w:w="978"/>
-        <w:gridCol w:w="978"/>
-        <w:gridCol w:w="978"/>
-        <w:gridCol w:w="978"/>
-        <w:gridCol w:w="978"/>
-        <w:gridCol w:w="978"/>
-        <w:gridCol w:w="978"/>
-      </w:tblGrid>
-      <w:tr>
-        <w:tc>
-          <w:tcPr>
-            <w:tcW w:w="977" w:type="dxa"/>
-            <w:tcBorders>
-              <w:top w:val="single" w:sz="4" w:space="0" w:color="auto"/>
-            </w:tcBorders>
-          </w:tcPr>
-          <w:p>
-            <w:pPr>
-              <w:jc w:val="center"/>
-              <w:rPr>
-                <w:rFonts w:asciiTheme="minorHAnsi" w:hAnsiTheme="minorHAnsi"/>
-                <w:lang w:val="en-US"/>
-              </w:rPr>
-            </w:pPr>
-            <w:r>
-              <w:rPr>
-                <w:rFonts w:asciiTheme="minorHAnsi" w:hAnsiTheme="minorHAnsi"/>
-                <w:lang w:val="en-US"/>
-              </w:rPr>
-              <w:t>b</w:t>
-            </w:r>
-          </w:p>
-        </w:tc>
-        <w:tc>
-          <w:tcPr>
-            <w:tcW w:w="977" w:type="dxa"/>
-            <w:tcBorders>
-              <w:top w:val="single" w:sz="4" w:space="0" w:color="auto"/>
-            </w:tcBorders>
-          </w:tcPr>
-          <w:p>
-            <w:pPr>
-              <w:jc w:val="center"/>
-              <w:rPr>
-                <w:rFonts w:asciiTheme="minorHAnsi" w:hAnsiTheme="minorHAnsi"/>
-                <w:lang w:val="en-US"/>
-              </w:rPr>
-            </w:pPr>
-            <w:r>
-              <w:rPr>
-                <w:rFonts w:asciiTheme="minorHAnsi" w:hAnsiTheme="minorHAnsi"/>
-                <w:lang w:val="en-US"/>
-              </w:rPr>
-              <w:t>c</w:t>
-            </w:r>
-          </w:p>
-        </w:tc>
-        <w:tc>
-          <w:tcPr>
-            <w:tcW w:w="978" w:type="dxa"/>
-            <w:tcBorders>
-              <w:top w:val="single" w:sz="4" w:space="0" w:color="auto"/>
-            </w:tcBorders>
-          </w:tcPr>
-          <w:p>
-            <w:pPr>
-              <w:jc w:val="center"/>
-              <w:rPr>
-                <w:rFonts w:asciiTheme="minorHAnsi" w:hAnsiTheme="minorHAnsi"/>
-                <w:lang w:val="en-US"/>
-              </w:rPr>
-            </w:pPr>
-            <w:r>
-              <w:rPr>
-                <w:rFonts w:asciiTheme="minorHAnsi" w:hAnsiTheme="minorHAnsi"/>
-                <w:lang w:val="en-US"/>
-              </w:rPr>
-              <w:t>a</w:t>
-            </w:r>
-          </w:p>
-        </w:tc>
-        <w:tc>
-          <w:tcPr>
-            <w:tcW w:w="978" w:type="dxa"/>
-            <w:tcBorders>
-              <w:top w:val="single" w:sz="4" w:space="0" w:color="auto"/>
-            </w:tcBorders>
-          </w:tcPr>
-          <w:p>
-            <w:pPr>
-              <w:jc w:val="center"/>
-              <w:rPr>
-                <w:rFonts w:asciiTheme="minorHAnsi" w:hAnsiTheme="minorHAnsi"/>
-                <w:lang w:val="en-US"/>
-              </w:rPr>
-            </w:pPr>
-            <w:r>
-              <w:rPr>
-                <w:rFonts w:asciiTheme="minorHAnsi" w:hAnsiTheme="minorHAnsi"/>
-                <w:lang w:val="en-US"/>
-              </w:rPr>
-              <w:t>d</w:t>
-            </w:r>
-          </w:p>
-        </w:tc>
-        <w:tc>
-          <w:tcPr>
-            <w:tcW w:w="978" w:type="dxa"/>
-            <w:tcBorders>
-              <w:top w:val="single" w:sz="4" w:space="0" w:color="auto"/>
-            </w:tcBorders>
-          </w:tcPr>
-          <w:p>
-            <w:pPr>
-              <w:jc w:val="center"/>
-              <w:rPr>
-                <w:rFonts w:asciiTheme="minorHAnsi" w:hAnsiTheme="minorHAnsi"/>
-                <w:lang w:val="en-US"/>
-              </w:rPr>
-            </w:pPr>
-            <w:r>
-              <w:rPr>
-                <w:rFonts w:asciiTheme="minorHAnsi" w:hAnsiTheme="minorHAnsi"/>
-                <w:lang w:val="en-US"/>
-              </w:rPr>
-              <w:t>j</w:t>
-            </w:r>
-          </w:p>
-        </w:tc>
-        <w:tc>
-          <w:tcPr>
-            <w:tcW w:w="978" w:type="dxa"/>
-            <w:tcBorders>
-              <w:top w:val="single" w:sz="4" w:space="0" w:color="auto"/>
-            </w:tcBorders>
-          </w:tcPr>
-          <w:p>
-            <w:pPr>
-              <w:jc w:val="center"/>
-              <w:rPr>
-                <w:rFonts w:asciiTheme="minorHAnsi" w:hAnsiTheme="minorHAnsi"/>
-                <w:lang w:val="en-US"/>
-              </w:rPr>
-            </w:pPr>
-            <w:r>
-              <w:rPr>
-                <w:rFonts w:asciiTheme="minorHAnsi" w:hAnsiTheme="minorHAnsi"/>
-                <w:lang w:val="en-US"/>
-              </w:rPr>
-              <w:t>i</w:t>
-            </w:r>
-          </w:p>
-        </w:tc>
-        <w:tc>
-          <w:tcPr>
-            <w:tcW w:w="978" w:type="dxa"/>
-            <w:tcBorders>
-              <w:top w:val="single" w:sz="4" w:space="0" w:color="auto"/>
-            </w:tcBorders>
-          </w:tcPr>
-          <w:p>
-            <w:pPr>
-              <w:jc w:val="center"/>
-              <w:rPr>
-                <w:rFonts w:asciiTheme="minorHAnsi" w:hAnsiTheme="minorHAnsi"/>
-                <w:lang w:val="en-US"/>
-              </w:rPr>
-            </w:pPr>
-            <w:r>
-              <w:rPr>
-                <w:rFonts w:asciiTheme="minorHAnsi" w:hAnsiTheme="minorHAnsi"/>
-                <w:lang w:val="en-US"/>
-              </w:rPr>
-              <w:t>e</w:t>
-            </w:r>
-          </w:p>
-        </w:tc>
-        <w:tc>
-          <w:tcPr>
-            <w:tcW w:w="978" w:type="dxa"/>
-            <w:tcBorders>
-              <w:top w:val="single" w:sz="4" w:space="0" w:color="auto"/>
-            </w:tcBorders>
-          </w:tcPr>
-          <w:p>
-            <w:pPr>
-              <w:jc w:val="center"/>
-              <w:rPr>
-                <w:rFonts w:asciiTheme="minorHAnsi" w:hAnsiTheme="minorHAnsi"/>
-                <w:lang w:val="en-US"/>
-              </w:rPr>
-            </w:pPr>
-            <w:r>
-              <w:rPr>
-                <w:rFonts w:asciiTheme="minorHAnsi" w:hAnsiTheme="minorHAnsi"/>
-                <w:lang w:val="en-US"/>
-              </w:rPr>
-              <w:t>g</w:t>
-            </w:r>
-          </w:p>
-        </w:tc>
-        <w:tc>
-          <w:tcPr>
-            <w:tcW w:w="978" w:type="dxa"/>
-            <w:tcBorders>
-              <w:top w:val="single" w:sz="4" w:space="0" w:color="auto"/>
-            </w:tcBorders>
-          </w:tcPr>
-          <w:p>
-            <w:pPr>
-              <w:jc w:val="center"/>
-              <w:rPr>
-                <w:rFonts w:asciiTheme="minorHAnsi" w:hAnsiTheme="minorHAnsi"/>
-                <w:lang w:val="en-US"/>
-              </w:rPr>
-            </w:pPr>
-            <w:r>
-              <w:rPr>
-                <w:rFonts w:asciiTheme="minorHAnsi" w:hAnsiTheme="minorHAnsi"/>
-                <w:lang w:val="en-US"/>
-              </w:rPr>
-              <w:t>h</w:t>
-            </w:r>
-          </w:p>
-        </w:tc>
-        <w:tc>
-          <w:tcPr>
-            <w:tcW w:w="978" w:type="dxa"/>
-            <w:tcBorders>
-              <w:top w:val="single" w:sz="4" w:space="0" w:color="auto"/>
-            </w:tcBorders>
-          </w:tcPr>
-          <w:p>
-            <w:pPr>
-              <w:jc w:val="center"/>
-              <w:rPr>
-                <w:rFonts w:asciiTheme="minorHAnsi" w:hAnsiTheme="minorHAnsi"/>
-                <w:lang w:val="en-US"/>
-              </w:rPr>
-            </w:pPr>
-            <w:r>
-              <w:rPr>
-                <w:rFonts w:asciiTheme="minorHAnsi" w:hAnsiTheme="minorHAnsi"/>
-                <w:lang w:val="en-US"/>
-              </w:rPr>
-              <w:t>f</w:t>
-            </w:r>
-          </w:p>
-        </w:tc>
-      </w:tr>
-    </w:tbl>
+    <w:p>
+      <w:pPr>
+        <w:rPr>
+          <w:rFonts w:asciiTheme="minorHAnsi" w:hAnsiTheme="minorHAnsi"/>
+        </w:rPr>
+      </w:pPr>
+    </w:p>
     <w:p>
       <w:pPr>
         <w:rPr>
@@ -2786,13 +5112,14 @@
           <w:sz w:val="28"/>
           <w:szCs w:val="28"/>
         </w:rPr>
+        <w:lastRenderedPageBreak/>
         <w:t>Aufgabe 2:</w:t>
       </w:r>
     </w:p>
     <w:p>
       <w:pPr>
         <w:rPr>
-          <w:rFonts w:ascii="Cambria Math" w:hAnsi="Cambria Math"/>
+          <w:rFonts w:ascii="Cambria Math" w:hAnsi="Cambria Math" w:hint="eastAsia"/>
           <w:sz w:val="22"/>
           <w:szCs w:val="28"/>
         </w:rPr>
@@ -3756,16 +6083,6 @@
         </w:tc>
       </w:tr>
     </w:tbl>
-    <w:p>
-      <w:pPr>
-        <w:rPr>
-          <w:rFonts w:asciiTheme="minorHAnsi" w:hAnsiTheme="minorHAnsi"/>
-          <w:sz w:val="22"/>
-          <w:szCs w:val="22"/>
-          <w:lang w:val="en-US"/>
-        </w:rPr>
-      </w:pPr>
-    </w:p>
     <w:p>
       <w:pPr>
         <w:rPr>
@@ -3992,6 +6309,7 @@
   <w:style w:type="character" w:default="1" w:styleId="Absatz-Standardschriftart">
     <w:name w:val="Default Paragraph Font"/>
     <w:uiPriority w:val="1"/>
+    <w:semiHidden/>
     <w:unhideWhenUsed/>
   </w:style>
   <w:style w:type="table" w:default="1" w:styleId="NormaleTabelle">
@@ -4332,6 +6650,7 @@
   <w:style w:type="character" w:default="1" w:styleId="Absatz-Standardschriftart">
     <w:name w:val="Default Paragraph Font"/>
     <w:uiPriority w:val="1"/>
+    <w:semiHidden/>
     <w:unhideWhenUsed/>
   </w:style>
   <w:style w:type="table" w:default="1" w:styleId="NormaleTabelle">

</xml_diff>